<commit_message>
Examen t2 lenguaje de ciencia de datos
</commit_message>
<xml_diff>
--- a/T2/Ciencia de datos.docx
+++ b/T2/Ciencia de datos.docx
@@ -1,6 +1,6 @@
 
 <file path=word/document.xml><?xml version="1.0" encoding="utf-8"?>
-<w:document xmlns:wpc="http://schemas.microsoft.com/office/word/2010/wordprocessingCanvas" xmlns:cx="http://schemas.microsoft.com/office/drawing/2014/chartex" xmlns:cx1="http://schemas.microsoft.com/office/drawing/2015/9/8/chartex" xmlns:cx2="http://schemas.microsoft.com/office/drawing/2015/10/21/chartex" xmlns:cx3="http://schemas.microsoft.com/office/drawing/2016/5/9/chartex" xmlns:cx4="http://schemas.microsoft.com/office/drawing/2016/5/10/chartex" xmlns:cx5="http://schemas.microsoft.com/office/drawing/2016/5/11/chartex" xmlns:cx6="http://schemas.microsoft.com/office/drawing/2016/5/12/chartex" xmlns:cx7="http://schemas.microsoft.com/office/drawing/2016/5/13/chartex" xmlns:cx8="http://schemas.microsoft.com/office/drawing/2016/5/14/chartex" xmlns:mc="http://schemas.openxmlformats.org/markup-compatibility/2006" xmlns:aink="http://schemas.microsoft.com/office/drawing/2016/ink" xmlns:am3d="http://schemas.microsoft.com/office/drawing/2017/model3d" xmlns:o="urn:schemas-microsoft-com:office:office" xmlns:r="http://schemas.openxmlformats.org/officeDocument/2006/relationships" xmlns:m="http://schemas.openxmlformats.org/officeDocument/2006/math" xmlns:v="urn:schemas-microsoft-com:vml" xmlns:wp14="http://schemas.microsoft.com/office/word/2010/wordprocessingDrawing" xmlns:wp="http://schemas.openxmlformats.org/drawingml/2006/wordprocessingDrawing" xmlns:w10="urn:schemas-microsoft-com:office:word" xmlns:w="http://schemas.openxmlformats.org/wordprocessingml/2006/main" xmlns:w14="http://schemas.microsoft.com/office/word/2010/wordml" xmlns:w15="http://schemas.microsoft.com/office/word/2012/wordml" xmlns:w16cex="http://schemas.microsoft.com/office/word/2018/wordml/cex" xmlns:w16cid="http://schemas.microsoft.com/office/word/2016/wordml/cid" xmlns:w16="http://schemas.microsoft.com/office/word/2018/wordml" xmlns:w16sdtdh="http://schemas.microsoft.com/office/word/2020/wordml/sdtdatahash" xmlns:w16se="http://schemas.microsoft.com/office/word/2015/wordml/symex" xmlns:wpg="http://schemas.microsoft.com/office/word/2010/wordprocessingGroup" xmlns:wpi="http://schemas.microsoft.com/office/word/2010/wordprocessingInk" xmlns:wne="http://schemas.microsoft.com/office/word/2006/wordml" xmlns:wps="http://schemas.microsoft.com/office/word/2010/wordprocessingShape" mc:Ignorable="w14 w15 w16se w16cid w16 w16cex w16sdtdh wp14">
+<w:document xmlns:wpc="http://schemas.microsoft.com/office/word/2010/wordprocessingCanvas" xmlns:cx="http://schemas.microsoft.com/office/drawing/2014/chartex" xmlns:cx1="http://schemas.microsoft.com/office/drawing/2015/9/8/chartex" xmlns:cx2="http://schemas.microsoft.com/office/drawing/2015/10/21/chartex" xmlns:cx3="http://schemas.microsoft.com/office/drawing/2016/5/9/chartex" xmlns:cx4="http://schemas.microsoft.com/office/drawing/2016/5/10/chartex" xmlns:cx5="http://schemas.microsoft.com/office/drawing/2016/5/11/chartex" xmlns:cx6="http://schemas.microsoft.com/office/drawing/2016/5/12/chartex" xmlns:cx7="http://schemas.microsoft.com/office/drawing/2016/5/13/chartex" xmlns:cx8="http://schemas.microsoft.com/office/drawing/2016/5/14/chartex" xmlns:mc="http://schemas.openxmlformats.org/markup-compatibility/2006" xmlns:aink="http://schemas.microsoft.com/office/drawing/2016/ink" xmlns:am3d="http://schemas.microsoft.com/office/drawing/2017/model3d" xmlns:o="urn:schemas-microsoft-com:office:office" xmlns:oel="http://schemas.microsoft.com/office/2019/extlst" xmlns:r="http://schemas.openxmlformats.org/officeDocument/2006/relationships" xmlns:m="http://schemas.openxmlformats.org/officeDocument/2006/math" xmlns:v="urn:schemas-microsoft-com:vml" xmlns:wp14="http://schemas.microsoft.com/office/word/2010/wordprocessingDrawing" xmlns:wp="http://schemas.openxmlformats.org/drawingml/2006/wordprocessingDrawing" xmlns:w10="urn:schemas-microsoft-com:office:word" xmlns:w="http://schemas.openxmlformats.org/wordprocessingml/2006/main" xmlns:w14="http://schemas.microsoft.com/office/word/2010/wordml" xmlns:w15="http://schemas.microsoft.com/office/word/2012/wordml" xmlns:w16cex="http://schemas.microsoft.com/office/word/2018/wordml/cex" xmlns:w16cid="http://schemas.microsoft.com/office/word/2016/wordml/cid" xmlns:w16="http://schemas.microsoft.com/office/word/2018/wordml" xmlns:w16du="http://schemas.microsoft.com/office/word/2023/wordml/word16du" xmlns:w16sdtdh="http://schemas.microsoft.com/office/word/2020/wordml/sdtdatahash" xmlns:w16sdtfl="http://schemas.microsoft.com/office/word/2024/wordml/sdtformatlock" xmlns:w16se="http://schemas.microsoft.com/office/word/2015/wordml/symex" xmlns:wpg="http://schemas.microsoft.com/office/word/2010/wordprocessingGroup" xmlns:wpi="http://schemas.microsoft.com/office/word/2010/wordprocessingInk" xmlns:wne="http://schemas.microsoft.com/office/word/2006/wordml" xmlns:wps="http://schemas.microsoft.com/office/word/2010/wordprocessingShape" mc:Ignorable="w14 w15 w16se w16cid w16 w16cex w16sdtdh w16sdtfl w16du wp14">
   <w:body>
     <w:p>
       <w:pPr>
@@ -358,19 +358,11 @@
         </w:rPr>
         <w:tab/>
       </w:r>
-      <w:proofErr w:type="gramStart"/>
       <w:r>
         <w:rPr>
           <w:rFonts w:asciiTheme="minorHAnsi" w:hAnsiTheme="minorHAnsi" w:cstheme="minorHAnsi"/>
         </w:rPr>
-        <w:t>Enero</w:t>
-      </w:r>
-      <w:proofErr w:type="gramEnd"/>
-      <w:r>
-        <w:rPr>
-          <w:rFonts w:asciiTheme="minorHAnsi" w:hAnsiTheme="minorHAnsi" w:cstheme="minorHAnsi"/>
-        </w:rPr>
-        <w:t xml:space="preserve"> 2026</w:t>
+        <w:t>Enero 2026</w:t>
       </w:r>
     </w:p>
     <w:p>
@@ -601,7 +593,6 @@
         <w:tc>
           <w:tcPr>
             <w:tcW w:w="9000" w:type="dxa"/>
-            <w:shd w:val="clear" w:color="auto" w:fill="auto"/>
             <w:vAlign w:val="center"/>
           </w:tcPr>
           <w:p>
@@ -625,6 +616,13 @@
               </w:rPr>
               <w:tab/>
               <w:t>:</w:t>
+            </w:r>
+            <w:r>
+              <w:rPr>
+                <w:rFonts w:ascii="Brandon Grotesque Regular" w:hAnsi="Brandon Grotesque Regular" w:cs="Calibri"/>
+                <w:b/>
+              </w:rPr>
+              <w:t xml:space="preserve"> CARLOS ZEVALLOS DIAZ</w:t>
             </w:r>
           </w:p>
         </w:tc>
@@ -1549,23 +1547,7 @@
           <w:sz w:val="32"/>
           <w:szCs w:val="32"/>
         </w:rPr>
-        <w:t>Caso de Examen: Sistema de Flota "</w:t>
-      </w:r>
-      <w:r>
-        <w:rPr>
-          <w:rFonts w:ascii="Arial" w:hAnsi="Arial" w:cs="Arial"/>
-          <w:sz w:val="32"/>
-          <w:szCs w:val="32"/>
-        </w:rPr>
-        <w:t>Móvil</w:t>
-      </w:r>
-      <w:r>
-        <w:rPr>
-          <w:rFonts w:ascii="Arial" w:hAnsi="Arial" w:cs="Arial"/>
-          <w:sz w:val="32"/>
-          <w:szCs w:val="32"/>
-        </w:rPr>
-        <w:t>"</w:t>
+        <w:t>Caso de Examen: Sistema de Flota "Móvil"</w:t>
       </w:r>
     </w:p>
     <w:p>
@@ -2178,13 +2160,2596 @@
     </w:p>
     <w:p>
       <w:pPr>
+        <w:pStyle w:val="NormalWeb"/>
+        <w:rPr>
+          <w:rFonts w:ascii="Arial" w:hAnsi="Arial" w:cs="Arial"/>
+        </w:rPr>
+      </w:pPr>
+    </w:p>
+    <w:p>
+      <w:pPr>
+        <w:pStyle w:val="NormalWeb"/>
+        <w:rPr>
+          <w:rFonts w:ascii="Arial" w:hAnsi="Arial" w:cs="Arial"/>
+        </w:rPr>
+      </w:pPr>
+    </w:p>
+    <w:p>
+      <w:pPr>
+        <w:pStyle w:val="NormalWeb"/>
+        <w:rPr>
+          <w:rFonts w:ascii="Arial" w:hAnsi="Arial" w:cs="Arial"/>
+        </w:rPr>
+      </w:pPr>
+    </w:p>
+    <w:p>
+      <w:pPr>
+        <w:pStyle w:val="NormalWeb"/>
+        <w:rPr>
+          <w:rFonts w:ascii="Arial" w:hAnsi="Arial" w:cs="Arial"/>
+          <w:lang w:val="es-ES"/>
+        </w:rPr>
+      </w:pPr>
+      <w:r>
+        <w:rPr>
+          <w:rFonts w:ascii="Arial" w:hAnsi="Arial" w:cs="Arial"/>
+        </w:rPr>
+        <w:t>Vehículos.py:</w:t>
+      </w:r>
+      <w:r>
+        <w:rPr>
+          <w:rFonts w:ascii="Arial" w:hAnsi="Arial" w:cs="Arial"/>
+        </w:rPr>
+        <w:br/>
+      </w:r>
+      <w:r>
+        <w:rPr>
+          <w:rFonts w:ascii="Arial" w:hAnsi="Arial" w:cs="Arial"/>
+        </w:rPr>
+        <w:br/>
+      </w:r>
+      <w:r>
+        <w:rPr>
+          <w:rFonts w:ascii="Arial" w:hAnsi="Arial" w:cs="Arial"/>
+          <w:i/>
+          <w:iCs/>
+          <w:lang w:val="es-ES"/>
+        </w:rPr>
+        <w:t># CLASE BASE (PADRE)</w:t>
+      </w:r>
+    </w:p>
+    <w:p>
+      <w:pPr>
+        <w:pStyle w:val="NormalWeb"/>
+        <w:rPr>
+          <w:rFonts w:ascii="Arial" w:hAnsi="Arial" w:cs="Arial"/>
+          <w:lang w:val="es-ES"/>
+        </w:rPr>
+      </w:pPr>
+      <w:proofErr w:type="spellStart"/>
+      <w:r>
+        <w:rPr>
+          <w:rFonts w:ascii="Arial" w:hAnsi="Arial" w:cs="Arial"/>
+          <w:lang w:val="es-ES"/>
+        </w:rPr>
+        <w:t>class</w:t>
+      </w:r>
+      <w:proofErr w:type="spellEnd"/>
+      <w:r>
+        <w:rPr>
+          <w:rFonts w:ascii="Arial" w:hAnsi="Arial" w:cs="Arial"/>
+          <w:lang w:val="es-ES"/>
+        </w:rPr>
+        <w:t xml:space="preserve"> </w:t>
+      </w:r>
+      <w:proofErr w:type="spellStart"/>
+      <w:r>
+        <w:rPr>
+          <w:rFonts w:ascii="Arial" w:hAnsi="Arial" w:cs="Arial"/>
+          <w:lang w:val="es-ES"/>
+        </w:rPr>
+        <w:t>Vehiculo</w:t>
+      </w:r>
+      <w:proofErr w:type="spellEnd"/>
+      <w:r>
+        <w:rPr>
+          <w:rFonts w:ascii="Arial" w:hAnsi="Arial" w:cs="Arial"/>
+          <w:lang w:val="es-ES"/>
+        </w:rPr>
+        <w:t>:</w:t>
+      </w:r>
+    </w:p>
+    <w:p>
+      <w:pPr>
+        <w:pStyle w:val="NormalWeb"/>
+        <w:rPr>
+          <w:rFonts w:ascii="Arial" w:hAnsi="Arial" w:cs="Arial"/>
+          <w:lang w:val="es-ES"/>
+        </w:rPr>
+      </w:pPr>
+      <w:r>
+        <w:rPr>
+          <w:rFonts w:ascii="Arial" w:hAnsi="Arial" w:cs="Arial"/>
+          <w:lang w:val="es-ES"/>
+        </w:rPr>
+        <w:t xml:space="preserve">    </w:t>
+      </w:r>
+      <w:proofErr w:type="spellStart"/>
+      <w:r>
+        <w:rPr>
+          <w:rFonts w:ascii="Arial" w:hAnsi="Arial" w:cs="Arial"/>
+          <w:lang w:val="es-ES"/>
+        </w:rPr>
+        <w:t>def</w:t>
+      </w:r>
+      <w:proofErr w:type="spellEnd"/>
+      <w:r>
+        <w:rPr>
+          <w:rFonts w:ascii="Arial" w:hAnsi="Arial" w:cs="Arial"/>
+          <w:lang w:val="es-ES"/>
+        </w:rPr>
+        <w:t xml:space="preserve"> __</w:t>
+      </w:r>
+      <w:proofErr w:type="spellStart"/>
+      <w:r>
+        <w:rPr>
+          <w:rFonts w:ascii="Arial" w:hAnsi="Arial" w:cs="Arial"/>
+          <w:lang w:val="es-ES"/>
+        </w:rPr>
+        <w:t>init</w:t>
+      </w:r>
+      <w:proofErr w:type="spellEnd"/>
+      <w:r>
+        <w:rPr>
+          <w:rFonts w:ascii="Arial" w:hAnsi="Arial" w:cs="Arial"/>
+          <w:lang w:val="es-ES"/>
+        </w:rPr>
+        <w:t>__(</w:t>
+      </w:r>
+      <w:proofErr w:type="spellStart"/>
+      <w:r>
+        <w:rPr>
+          <w:rFonts w:ascii="Arial" w:hAnsi="Arial" w:cs="Arial"/>
+          <w:lang w:val="es-ES"/>
+        </w:rPr>
+        <w:t>self</w:t>
+      </w:r>
+      <w:proofErr w:type="spellEnd"/>
+      <w:r>
+        <w:rPr>
+          <w:rFonts w:ascii="Arial" w:hAnsi="Arial" w:cs="Arial"/>
+          <w:lang w:val="es-ES"/>
+        </w:rPr>
+        <w:t xml:space="preserve">, placa, </w:t>
+      </w:r>
+      <w:proofErr w:type="spellStart"/>
+      <w:r>
+        <w:rPr>
+          <w:rFonts w:ascii="Arial" w:hAnsi="Arial" w:cs="Arial"/>
+          <w:lang w:val="es-ES"/>
+        </w:rPr>
+        <w:t>precio_base</w:t>
+      </w:r>
+      <w:proofErr w:type="spellEnd"/>
+      <w:r>
+        <w:rPr>
+          <w:rFonts w:ascii="Arial" w:hAnsi="Arial" w:cs="Arial"/>
+          <w:lang w:val="es-ES"/>
+        </w:rPr>
+        <w:t>):</w:t>
+      </w:r>
+    </w:p>
+    <w:p>
+      <w:pPr>
+        <w:pStyle w:val="NormalWeb"/>
+        <w:rPr>
+          <w:rFonts w:ascii="Arial" w:hAnsi="Arial" w:cs="Arial"/>
+          <w:lang w:val="es-ES"/>
+        </w:rPr>
+      </w:pPr>
+      <w:r>
+        <w:rPr>
+          <w:rFonts w:ascii="Arial" w:hAnsi="Arial" w:cs="Arial"/>
+          <w:lang w:val="es-ES"/>
+        </w:rPr>
+        <w:t xml:space="preserve">        </w:t>
+      </w:r>
+      <w:proofErr w:type="spellStart"/>
+      <w:r>
+        <w:rPr>
+          <w:rFonts w:ascii="Arial" w:hAnsi="Arial" w:cs="Arial"/>
+          <w:lang w:val="es-ES"/>
+        </w:rPr>
+        <w:t>self</w:t>
+      </w:r>
+      <w:proofErr w:type="spellEnd"/>
+      <w:r>
+        <w:rPr>
+          <w:rFonts w:ascii="Arial" w:hAnsi="Arial" w:cs="Arial"/>
+          <w:lang w:val="es-ES"/>
+        </w:rPr>
+        <w:t xml:space="preserve">._placa = placa </w:t>
+      </w:r>
+    </w:p>
+    <w:p>
+      <w:pPr>
+        <w:pStyle w:val="NormalWeb"/>
+        <w:rPr>
+          <w:rFonts w:ascii="Arial" w:hAnsi="Arial" w:cs="Arial"/>
+          <w:lang w:val="es-ES"/>
+        </w:rPr>
+      </w:pPr>
+      <w:r>
+        <w:rPr>
+          <w:rFonts w:ascii="Arial" w:hAnsi="Arial" w:cs="Arial"/>
+          <w:lang w:val="es-ES"/>
+        </w:rPr>
+        <w:t xml:space="preserve">        </w:t>
+      </w:r>
+      <w:proofErr w:type="spellStart"/>
+      <w:r>
+        <w:rPr>
+          <w:rFonts w:ascii="Arial" w:hAnsi="Arial" w:cs="Arial"/>
+          <w:lang w:val="es-ES"/>
+        </w:rPr>
+        <w:t>self</w:t>
+      </w:r>
+      <w:proofErr w:type="spellEnd"/>
+      <w:r>
+        <w:rPr>
+          <w:rFonts w:ascii="Arial" w:hAnsi="Arial" w:cs="Arial"/>
+          <w:lang w:val="es-ES"/>
+        </w:rPr>
+        <w:t>._</w:t>
+      </w:r>
+      <w:proofErr w:type="spellStart"/>
+      <w:r>
+        <w:rPr>
+          <w:rFonts w:ascii="Arial" w:hAnsi="Arial" w:cs="Arial"/>
+          <w:lang w:val="es-ES"/>
+        </w:rPr>
+        <w:t>precio_base</w:t>
+      </w:r>
+      <w:proofErr w:type="spellEnd"/>
+      <w:r>
+        <w:rPr>
+          <w:rFonts w:ascii="Arial" w:hAnsi="Arial" w:cs="Arial"/>
+          <w:lang w:val="es-ES"/>
+        </w:rPr>
+        <w:t xml:space="preserve"> = </w:t>
+      </w:r>
+      <w:proofErr w:type="spellStart"/>
+      <w:r>
+        <w:rPr>
+          <w:rFonts w:ascii="Arial" w:hAnsi="Arial" w:cs="Arial"/>
+          <w:lang w:val="es-ES"/>
+        </w:rPr>
+        <w:t>precio_base</w:t>
+      </w:r>
+      <w:proofErr w:type="spellEnd"/>
+    </w:p>
+    <w:p>
+      <w:pPr>
+        <w:pStyle w:val="NormalWeb"/>
+        <w:rPr>
+          <w:rFonts w:ascii="Arial" w:hAnsi="Arial" w:cs="Arial"/>
+          <w:lang w:val="es-ES"/>
+        </w:rPr>
+      </w:pPr>
+    </w:p>
+    <w:p>
+      <w:pPr>
+        <w:pStyle w:val="NormalWeb"/>
+        <w:rPr>
+          <w:rFonts w:ascii="Arial" w:hAnsi="Arial" w:cs="Arial"/>
+          <w:lang w:val="es-ES"/>
+        </w:rPr>
+      </w:pPr>
+      <w:r>
+        <w:rPr>
+          <w:rFonts w:ascii="Arial" w:hAnsi="Arial" w:cs="Arial"/>
+          <w:lang w:val="es-ES"/>
+        </w:rPr>
+        <w:t>    @property</w:t>
+      </w:r>
+    </w:p>
+    <w:p>
+      <w:pPr>
+        <w:pStyle w:val="NormalWeb"/>
+        <w:rPr>
+          <w:rFonts w:ascii="Arial" w:hAnsi="Arial" w:cs="Arial"/>
+          <w:lang w:val="es-ES"/>
+        </w:rPr>
+      </w:pPr>
+      <w:r>
+        <w:rPr>
+          <w:rFonts w:ascii="Arial" w:hAnsi="Arial" w:cs="Arial"/>
+          <w:lang w:val="es-ES"/>
+        </w:rPr>
+        <w:t xml:space="preserve">    </w:t>
+      </w:r>
+      <w:proofErr w:type="spellStart"/>
+      <w:r>
+        <w:rPr>
+          <w:rFonts w:ascii="Arial" w:hAnsi="Arial" w:cs="Arial"/>
+          <w:lang w:val="es-ES"/>
+        </w:rPr>
+        <w:t>def</w:t>
+      </w:r>
+      <w:proofErr w:type="spellEnd"/>
+      <w:r>
+        <w:rPr>
+          <w:rFonts w:ascii="Arial" w:hAnsi="Arial" w:cs="Arial"/>
+          <w:lang w:val="es-ES"/>
+        </w:rPr>
+        <w:t xml:space="preserve"> </w:t>
+      </w:r>
+      <w:proofErr w:type="spellStart"/>
+      <w:r>
+        <w:rPr>
+          <w:rFonts w:ascii="Arial" w:hAnsi="Arial" w:cs="Arial"/>
+          <w:lang w:val="es-ES"/>
+        </w:rPr>
+        <w:t>precio_base</w:t>
+      </w:r>
+      <w:proofErr w:type="spellEnd"/>
+      <w:r>
+        <w:rPr>
+          <w:rFonts w:ascii="Arial" w:hAnsi="Arial" w:cs="Arial"/>
+          <w:lang w:val="es-ES"/>
+        </w:rPr>
+        <w:t>(</w:t>
+      </w:r>
+      <w:proofErr w:type="spellStart"/>
+      <w:r>
+        <w:rPr>
+          <w:rFonts w:ascii="Arial" w:hAnsi="Arial" w:cs="Arial"/>
+          <w:lang w:val="es-ES"/>
+        </w:rPr>
+        <w:t>self</w:t>
+      </w:r>
+      <w:proofErr w:type="spellEnd"/>
+      <w:r>
+        <w:rPr>
+          <w:rFonts w:ascii="Arial" w:hAnsi="Arial" w:cs="Arial"/>
+          <w:lang w:val="es-ES"/>
+        </w:rPr>
+        <w:t>):</w:t>
+      </w:r>
+    </w:p>
+    <w:p>
+      <w:pPr>
+        <w:pStyle w:val="NormalWeb"/>
+        <w:rPr>
+          <w:rFonts w:ascii="Arial" w:hAnsi="Arial" w:cs="Arial"/>
+          <w:lang w:val="en-US"/>
+        </w:rPr>
+      </w:pPr>
+      <w:r>
+        <w:rPr>
+          <w:rFonts w:ascii="Arial" w:hAnsi="Arial" w:cs="Arial"/>
+          <w:lang w:val="es-ES"/>
+        </w:rPr>
+        <w:t xml:space="preserve">        </w:t>
+      </w:r>
+      <w:r>
+        <w:rPr>
+          <w:rFonts w:ascii="Arial" w:hAnsi="Arial" w:cs="Arial"/>
+          <w:lang w:val="en-US"/>
+        </w:rPr>
+        <w:t>return self._</w:t>
+      </w:r>
+      <w:proofErr w:type="spellStart"/>
+      <w:r>
+        <w:rPr>
+          <w:rFonts w:ascii="Arial" w:hAnsi="Arial" w:cs="Arial"/>
+          <w:lang w:val="en-US"/>
+        </w:rPr>
+        <w:t>precio_base</w:t>
+      </w:r>
+      <w:proofErr w:type="spellEnd"/>
+    </w:p>
+    <w:p>
+      <w:pPr>
+        <w:pStyle w:val="NormalWeb"/>
+        <w:rPr>
+          <w:rFonts w:ascii="Arial" w:hAnsi="Arial" w:cs="Arial"/>
+          <w:lang w:val="en-US"/>
+        </w:rPr>
+      </w:pPr>
+    </w:p>
+    <w:p>
+      <w:pPr>
+        <w:pStyle w:val="NormalWeb"/>
+        <w:rPr>
+          <w:rFonts w:ascii="Arial" w:hAnsi="Arial" w:cs="Arial"/>
+          <w:lang w:val="en-US"/>
+        </w:rPr>
+      </w:pPr>
+      <w:r>
+        <w:rPr>
+          <w:rFonts w:ascii="Arial" w:hAnsi="Arial" w:cs="Arial"/>
+          <w:lang w:val="en-US"/>
+        </w:rPr>
+        <w:t>    @precio_base.setter</w:t>
+      </w:r>
+    </w:p>
+    <w:p>
+      <w:pPr>
+        <w:pStyle w:val="NormalWeb"/>
+        <w:rPr>
+          <w:rFonts w:ascii="Arial" w:hAnsi="Arial" w:cs="Arial"/>
+          <w:lang w:val="es-ES"/>
+        </w:rPr>
+      </w:pPr>
+      <w:r>
+        <w:rPr>
+          <w:rFonts w:ascii="Arial" w:hAnsi="Arial" w:cs="Arial"/>
+          <w:lang w:val="en-US"/>
+        </w:rPr>
+        <w:t xml:space="preserve">    </w:t>
+      </w:r>
+      <w:proofErr w:type="spellStart"/>
+      <w:r>
+        <w:rPr>
+          <w:rFonts w:ascii="Arial" w:hAnsi="Arial" w:cs="Arial"/>
+          <w:lang w:val="es-ES"/>
+        </w:rPr>
+        <w:t>def</w:t>
+      </w:r>
+      <w:proofErr w:type="spellEnd"/>
+      <w:r>
+        <w:rPr>
+          <w:rFonts w:ascii="Arial" w:hAnsi="Arial" w:cs="Arial"/>
+          <w:lang w:val="es-ES"/>
+        </w:rPr>
+        <w:t xml:space="preserve"> </w:t>
+      </w:r>
+      <w:proofErr w:type="spellStart"/>
+      <w:r>
+        <w:rPr>
+          <w:rFonts w:ascii="Arial" w:hAnsi="Arial" w:cs="Arial"/>
+          <w:lang w:val="es-ES"/>
+        </w:rPr>
+        <w:t>precio_base</w:t>
+      </w:r>
+      <w:proofErr w:type="spellEnd"/>
+      <w:r>
+        <w:rPr>
+          <w:rFonts w:ascii="Arial" w:hAnsi="Arial" w:cs="Arial"/>
+          <w:lang w:val="es-ES"/>
+        </w:rPr>
+        <w:t>(</w:t>
+      </w:r>
+      <w:proofErr w:type="spellStart"/>
+      <w:r>
+        <w:rPr>
+          <w:rFonts w:ascii="Arial" w:hAnsi="Arial" w:cs="Arial"/>
+          <w:lang w:val="es-ES"/>
+        </w:rPr>
+        <w:t>self</w:t>
+      </w:r>
+      <w:proofErr w:type="spellEnd"/>
+      <w:r>
+        <w:rPr>
+          <w:rFonts w:ascii="Arial" w:hAnsi="Arial" w:cs="Arial"/>
+          <w:lang w:val="es-ES"/>
+        </w:rPr>
+        <w:t>, valor):</w:t>
+      </w:r>
+    </w:p>
+    <w:p>
+      <w:pPr>
+        <w:pStyle w:val="NormalWeb"/>
+        <w:rPr>
+          <w:rFonts w:ascii="Arial" w:hAnsi="Arial" w:cs="Arial"/>
+          <w:lang w:val="es-ES"/>
+        </w:rPr>
+      </w:pPr>
+      <w:r>
+        <w:rPr>
+          <w:rFonts w:ascii="Arial" w:hAnsi="Arial" w:cs="Arial"/>
+          <w:lang w:val="es-ES"/>
+        </w:rPr>
+        <w:t xml:space="preserve">        </w:t>
+      </w:r>
+      <w:proofErr w:type="spellStart"/>
+      <w:r>
+        <w:rPr>
+          <w:rFonts w:ascii="Arial" w:hAnsi="Arial" w:cs="Arial"/>
+          <w:lang w:val="es-ES"/>
+        </w:rPr>
+        <w:t>self</w:t>
+      </w:r>
+      <w:proofErr w:type="spellEnd"/>
+      <w:r>
+        <w:rPr>
+          <w:rFonts w:ascii="Arial" w:hAnsi="Arial" w:cs="Arial"/>
+          <w:lang w:val="es-ES"/>
+        </w:rPr>
+        <w:t>._</w:t>
+      </w:r>
+      <w:proofErr w:type="spellStart"/>
+      <w:r>
+        <w:rPr>
+          <w:rFonts w:ascii="Arial" w:hAnsi="Arial" w:cs="Arial"/>
+          <w:lang w:val="es-ES"/>
+        </w:rPr>
+        <w:t>precio_base</w:t>
+      </w:r>
+      <w:proofErr w:type="spellEnd"/>
+      <w:r>
+        <w:rPr>
+          <w:rFonts w:ascii="Arial" w:hAnsi="Arial" w:cs="Arial"/>
+          <w:lang w:val="es-ES"/>
+        </w:rPr>
+        <w:t xml:space="preserve"> = valor</w:t>
+      </w:r>
+    </w:p>
+    <w:p>
+      <w:pPr>
+        <w:pStyle w:val="NormalWeb"/>
+        <w:rPr>
+          <w:rFonts w:ascii="Arial" w:hAnsi="Arial" w:cs="Arial"/>
+          <w:lang w:val="es-ES"/>
+        </w:rPr>
+      </w:pPr>
+    </w:p>
+    <w:p>
+      <w:pPr>
+        <w:pStyle w:val="NormalWeb"/>
+        <w:rPr>
+          <w:rFonts w:ascii="Arial" w:hAnsi="Arial" w:cs="Arial"/>
+          <w:lang w:val="es-ES"/>
+        </w:rPr>
+      </w:pPr>
+      <w:r>
+        <w:rPr>
+          <w:rFonts w:ascii="Arial" w:hAnsi="Arial" w:cs="Arial"/>
+          <w:lang w:val="es-ES"/>
+        </w:rPr>
+        <w:t xml:space="preserve">    </w:t>
+      </w:r>
+      <w:proofErr w:type="spellStart"/>
+      <w:r>
+        <w:rPr>
+          <w:rFonts w:ascii="Arial" w:hAnsi="Arial" w:cs="Arial"/>
+          <w:lang w:val="es-ES"/>
+        </w:rPr>
+        <w:t>def</w:t>
+      </w:r>
+      <w:proofErr w:type="spellEnd"/>
+      <w:r>
+        <w:rPr>
+          <w:rFonts w:ascii="Arial" w:hAnsi="Arial" w:cs="Arial"/>
+          <w:lang w:val="es-ES"/>
+        </w:rPr>
+        <w:t xml:space="preserve"> </w:t>
+      </w:r>
+      <w:proofErr w:type="spellStart"/>
+      <w:r>
+        <w:rPr>
+          <w:rFonts w:ascii="Arial" w:hAnsi="Arial" w:cs="Arial"/>
+          <w:lang w:val="es-ES"/>
+        </w:rPr>
+        <w:t>calcular_alquiler</w:t>
+      </w:r>
+      <w:proofErr w:type="spellEnd"/>
+      <w:r>
+        <w:rPr>
+          <w:rFonts w:ascii="Arial" w:hAnsi="Arial" w:cs="Arial"/>
+          <w:lang w:val="es-ES"/>
+        </w:rPr>
+        <w:t>(</w:t>
+      </w:r>
+      <w:proofErr w:type="spellStart"/>
+      <w:r>
+        <w:rPr>
+          <w:rFonts w:ascii="Arial" w:hAnsi="Arial" w:cs="Arial"/>
+          <w:lang w:val="es-ES"/>
+        </w:rPr>
+        <w:t>self</w:t>
+      </w:r>
+      <w:proofErr w:type="spellEnd"/>
+      <w:r>
+        <w:rPr>
+          <w:rFonts w:ascii="Arial" w:hAnsi="Arial" w:cs="Arial"/>
+          <w:lang w:val="es-ES"/>
+        </w:rPr>
+        <w:t xml:space="preserve">, </w:t>
+      </w:r>
+      <w:proofErr w:type="spellStart"/>
+      <w:r>
+        <w:rPr>
+          <w:rFonts w:ascii="Arial" w:hAnsi="Arial" w:cs="Arial"/>
+          <w:lang w:val="es-ES"/>
+        </w:rPr>
+        <w:t>dias</w:t>
+      </w:r>
+      <w:proofErr w:type="spellEnd"/>
+      <w:r>
+        <w:rPr>
+          <w:rFonts w:ascii="Arial" w:hAnsi="Arial" w:cs="Arial"/>
+          <w:lang w:val="es-ES"/>
+        </w:rPr>
+        <w:t>):</w:t>
+      </w:r>
+    </w:p>
+    <w:p>
+      <w:pPr>
+        <w:pStyle w:val="NormalWeb"/>
+        <w:rPr>
+          <w:rFonts w:ascii="Arial" w:hAnsi="Arial" w:cs="Arial"/>
+          <w:lang w:val="es-ES"/>
+        </w:rPr>
+      </w:pPr>
+      <w:r>
+        <w:rPr>
+          <w:rFonts w:ascii="Arial" w:hAnsi="Arial" w:cs="Arial"/>
+          <w:lang w:val="es-ES"/>
+        </w:rPr>
+        <w:t xml:space="preserve">        </w:t>
+      </w:r>
+      <w:proofErr w:type="spellStart"/>
+      <w:r>
+        <w:rPr>
+          <w:rFonts w:ascii="Arial" w:hAnsi="Arial" w:cs="Arial"/>
+          <w:lang w:val="es-ES"/>
+        </w:rPr>
+        <w:t>return</w:t>
+      </w:r>
+      <w:proofErr w:type="spellEnd"/>
+      <w:r>
+        <w:rPr>
+          <w:rFonts w:ascii="Arial" w:hAnsi="Arial" w:cs="Arial"/>
+          <w:lang w:val="es-ES"/>
+        </w:rPr>
+        <w:t xml:space="preserve"> </w:t>
+      </w:r>
+      <w:proofErr w:type="spellStart"/>
+      <w:r>
+        <w:rPr>
+          <w:rFonts w:ascii="Arial" w:hAnsi="Arial" w:cs="Arial"/>
+          <w:lang w:val="es-ES"/>
+        </w:rPr>
+        <w:t>self</w:t>
+      </w:r>
+      <w:proofErr w:type="spellEnd"/>
+      <w:r>
+        <w:rPr>
+          <w:rFonts w:ascii="Arial" w:hAnsi="Arial" w:cs="Arial"/>
+          <w:lang w:val="es-ES"/>
+        </w:rPr>
+        <w:t>._</w:t>
+      </w:r>
+      <w:proofErr w:type="spellStart"/>
+      <w:r>
+        <w:rPr>
+          <w:rFonts w:ascii="Arial" w:hAnsi="Arial" w:cs="Arial"/>
+          <w:lang w:val="es-ES"/>
+        </w:rPr>
+        <w:t>precio_base</w:t>
+      </w:r>
+      <w:proofErr w:type="spellEnd"/>
+      <w:r>
+        <w:rPr>
+          <w:rFonts w:ascii="Arial" w:hAnsi="Arial" w:cs="Arial"/>
+          <w:lang w:val="es-ES"/>
+        </w:rPr>
+        <w:t xml:space="preserve"> * </w:t>
+      </w:r>
+      <w:proofErr w:type="spellStart"/>
+      <w:r>
+        <w:rPr>
+          <w:rFonts w:ascii="Arial" w:hAnsi="Arial" w:cs="Arial"/>
+          <w:lang w:val="es-ES"/>
+        </w:rPr>
+        <w:t>dias</w:t>
+      </w:r>
+      <w:proofErr w:type="spellEnd"/>
+    </w:p>
+    <w:p>
+      <w:pPr>
+        <w:pStyle w:val="NormalWeb"/>
+        <w:rPr>
+          <w:rFonts w:ascii="Arial" w:hAnsi="Arial" w:cs="Arial"/>
+          <w:lang w:val="es-ES"/>
+        </w:rPr>
+      </w:pPr>
+    </w:p>
+    <w:p>
+      <w:pPr>
+        <w:pStyle w:val="NormalWeb"/>
+        <w:rPr>
+          <w:rFonts w:ascii="Arial" w:hAnsi="Arial" w:cs="Arial"/>
+          <w:lang w:val="es-ES"/>
+        </w:rPr>
+      </w:pPr>
+      <w:r>
+        <w:rPr>
+          <w:rFonts w:ascii="Arial" w:hAnsi="Arial" w:cs="Arial"/>
+          <w:i/>
+          <w:iCs/>
+          <w:lang w:val="es-ES"/>
+        </w:rPr>
+        <w:t># CLASE HIJA: AUTO</w:t>
+      </w:r>
+    </w:p>
+    <w:p>
+      <w:pPr>
+        <w:pStyle w:val="NormalWeb"/>
+        <w:rPr>
+          <w:rFonts w:ascii="Arial" w:hAnsi="Arial" w:cs="Arial"/>
+          <w:lang w:val="es-ES"/>
+        </w:rPr>
+      </w:pPr>
+      <w:proofErr w:type="spellStart"/>
+      <w:r>
+        <w:rPr>
+          <w:rFonts w:ascii="Arial" w:hAnsi="Arial" w:cs="Arial"/>
+          <w:lang w:val="es-ES"/>
+        </w:rPr>
+        <w:t>class</w:t>
+      </w:r>
+      <w:proofErr w:type="spellEnd"/>
+      <w:r>
+        <w:rPr>
+          <w:rFonts w:ascii="Arial" w:hAnsi="Arial" w:cs="Arial"/>
+          <w:lang w:val="es-ES"/>
+        </w:rPr>
+        <w:t xml:space="preserve"> Auto(</w:t>
+      </w:r>
+      <w:proofErr w:type="spellStart"/>
+      <w:r>
+        <w:rPr>
+          <w:rFonts w:ascii="Arial" w:hAnsi="Arial" w:cs="Arial"/>
+          <w:lang w:val="es-ES"/>
+        </w:rPr>
+        <w:t>Vehiculo</w:t>
+      </w:r>
+      <w:proofErr w:type="spellEnd"/>
+      <w:r>
+        <w:rPr>
+          <w:rFonts w:ascii="Arial" w:hAnsi="Arial" w:cs="Arial"/>
+          <w:lang w:val="es-ES"/>
+        </w:rPr>
+        <w:t>):</w:t>
+      </w:r>
+    </w:p>
+    <w:p>
+      <w:pPr>
+        <w:pStyle w:val="NormalWeb"/>
+        <w:rPr>
+          <w:rFonts w:ascii="Arial" w:hAnsi="Arial" w:cs="Arial"/>
+          <w:lang w:val="es-ES"/>
+        </w:rPr>
+      </w:pPr>
+      <w:r>
+        <w:rPr>
+          <w:rFonts w:ascii="Arial" w:hAnsi="Arial" w:cs="Arial"/>
+          <w:lang w:val="es-ES"/>
+        </w:rPr>
+        <w:t xml:space="preserve">    </w:t>
+      </w:r>
+      <w:proofErr w:type="spellStart"/>
+      <w:r>
+        <w:rPr>
+          <w:rFonts w:ascii="Arial" w:hAnsi="Arial" w:cs="Arial"/>
+          <w:lang w:val="es-ES"/>
+        </w:rPr>
+        <w:t>def</w:t>
+      </w:r>
+      <w:proofErr w:type="spellEnd"/>
+      <w:r>
+        <w:rPr>
+          <w:rFonts w:ascii="Arial" w:hAnsi="Arial" w:cs="Arial"/>
+          <w:lang w:val="es-ES"/>
+        </w:rPr>
+        <w:t xml:space="preserve"> __</w:t>
+      </w:r>
+      <w:proofErr w:type="spellStart"/>
+      <w:r>
+        <w:rPr>
+          <w:rFonts w:ascii="Arial" w:hAnsi="Arial" w:cs="Arial"/>
+          <w:lang w:val="es-ES"/>
+        </w:rPr>
+        <w:t>init</w:t>
+      </w:r>
+      <w:proofErr w:type="spellEnd"/>
+      <w:r>
+        <w:rPr>
+          <w:rFonts w:ascii="Arial" w:hAnsi="Arial" w:cs="Arial"/>
+          <w:lang w:val="es-ES"/>
+        </w:rPr>
+        <w:t>__(</w:t>
+      </w:r>
+      <w:proofErr w:type="spellStart"/>
+      <w:r>
+        <w:rPr>
+          <w:rFonts w:ascii="Arial" w:hAnsi="Arial" w:cs="Arial"/>
+          <w:lang w:val="es-ES"/>
+        </w:rPr>
+        <w:t>self</w:t>
+      </w:r>
+      <w:proofErr w:type="spellEnd"/>
+      <w:r>
+        <w:rPr>
+          <w:rFonts w:ascii="Arial" w:hAnsi="Arial" w:cs="Arial"/>
+          <w:lang w:val="es-ES"/>
+        </w:rPr>
+        <w:t xml:space="preserve">, placa, </w:t>
+      </w:r>
+      <w:proofErr w:type="spellStart"/>
+      <w:r>
+        <w:rPr>
+          <w:rFonts w:ascii="Arial" w:hAnsi="Arial" w:cs="Arial"/>
+          <w:lang w:val="es-ES"/>
+        </w:rPr>
+        <w:t>precio_base</w:t>
+      </w:r>
+      <w:proofErr w:type="spellEnd"/>
+      <w:r>
+        <w:rPr>
+          <w:rFonts w:ascii="Arial" w:hAnsi="Arial" w:cs="Arial"/>
+          <w:lang w:val="es-ES"/>
+        </w:rPr>
+        <w:t>, puertas):</w:t>
+      </w:r>
+    </w:p>
+    <w:p>
+      <w:pPr>
+        <w:pStyle w:val="NormalWeb"/>
+        <w:rPr>
+          <w:rFonts w:ascii="Arial" w:hAnsi="Arial" w:cs="Arial"/>
+          <w:lang w:val="es-ES"/>
+        </w:rPr>
+      </w:pPr>
+      <w:r>
+        <w:rPr>
+          <w:rFonts w:ascii="Arial" w:hAnsi="Arial" w:cs="Arial"/>
+          <w:lang w:val="es-ES"/>
+        </w:rPr>
+        <w:t>        super().__</w:t>
+      </w:r>
+      <w:proofErr w:type="spellStart"/>
+      <w:r>
+        <w:rPr>
+          <w:rFonts w:ascii="Arial" w:hAnsi="Arial" w:cs="Arial"/>
+          <w:lang w:val="es-ES"/>
+        </w:rPr>
+        <w:t>init</w:t>
+      </w:r>
+      <w:proofErr w:type="spellEnd"/>
+      <w:r>
+        <w:rPr>
+          <w:rFonts w:ascii="Arial" w:hAnsi="Arial" w:cs="Arial"/>
+          <w:lang w:val="es-ES"/>
+        </w:rPr>
+        <w:t xml:space="preserve">__(placa, </w:t>
+      </w:r>
+      <w:proofErr w:type="spellStart"/>
+      <w:r>
+        <w:rPr>
+          <w:rFonts w:ascii="Arial" w:hAnsi="Arial" w:cs="Arial"/>
+          <w:lang w:val="es-ES"/>
+        </w:rPr>
+        <w:t>precio_base</w:t>
+      </w:r>
+      <w:proofErr w:type="spellEnd"/>
+      <w:r>
+        <w:rPr>
+          <w:rFonts w:ascii="Arial" w:hAnsi="Arial" w:cs="Arial"/>
+          <w:lang w:val="es-ES"/>
+        </w:rPr>
+        <w:t>)</w:t>
+      </w:r>
+    </w:p>
+    <w:p>
+      <w:pPr>
+        <w:pStyle w:val="NormalWeb"/>
+        <w:rPr>
+          <w:rFonts w:ascii="Arial" w:hAnsi="Arial" w:cs="Arial"/>
+          <w:lang w:val="es-ES"/>
+        </w:rPr>
+      </w:pPr>
+      <w:r>
+        <w:rPr>
+          <w:rFonts w:ascii="Arial" w:hAnsi="Arial" w:cs="Arial"/>
+          <w:lang w:val="es-ES"/>
+        </w:rPr>
+        <w:t xml:space="preserve">        </w:t>
+      </w:r>
+      <w:proofErr w:type="spellStart"/>
+      <w:r>
+        <w:rPr>
+          <w:rFonts w:ascii="Arial" w:hAnsi="Arial" w:cs="Arial"/>
+          <w:lang w:val="es-ES"/>
+        </w:rPr>
+        <w:t>self.puertas</w:t>
+      </w:r>
+      <w:proofErr w:type="spellEnd"/>
+      <w:r>
+        <w:rPr>
+          <w:rFonts w:ascii="Arial" w:hAnsi="Arial" w:cs="Arial"/>
+          <w:lang w:val="es-ES"/>
+        </w:rPr>
+        <w:t xml:space="preserve"> = puertas</w:t>
+      </w:r>
+    </w:p>
+    <w:p>
+      <w:pPr>
+        <w:pStyle w:val="NormalWeb"/>
+        <w:rPr>
+          <w:rFonts w:ascii="Arial" w:hAnsi="Arial" w:cs="Arial"/>
+          <w:lang w:val="es-ES"/>
+        </w:rPr>
+      </w:pPr>
+    </w:p>
+    <w:p>
+      <w:pPr>
+        <w:pStyle w:val="NormalWeb"/>
+        <w:rPr>
+          <w:rFonts w:ascii="Arial" w:hAnsi="Arial" w:cs="Arial"/>
+          <w:lang w:val="es-ES"/>
+        </w:rPr>
+      </w:pPr>
+      <w:r>
+        <w:rPr>
+          <w:rFonts w:ascii="Arial" w:hAnsi="Arial" w:cs="Arial"/>
+          <w:lang w:val="es-ES"/>
+        </w:rPr>
+        <w:t xml:space="preserve">    </w:t>
+      </w:r>
+      <w:proofErr w:type="spellStart"/>
+      <w:r>
+        <w:rPr>
+          <w:rFonts w:ascii="Arial" w:hAnsi="Arial" w:cs="Arial"/>
+          <w:lang w:val="es-ES"/>
+        </w:rPr>
+        <w:t>def</w:t>
+      </w:r>
+      <w:proofErr w:type="spellEnd"/>
+      <w:r>
+        <w:rPr>
+          <w:rFonts w:ascii="Arial" w:hAnsi="Arial" w:cs="Arial"/>
+          <w:lang w:val="es-ES"/>
+        </w:rPr>
+        <w:t xml:space="preserve"> </w:t>
+      </w:r>
+      <w:proofErr w:type="spellStart"/>
+      <w:r>
+        <w:rPr>
+          <w:rFonts w:ascii="Arial" w:hAnsi="Arial" w:cs="Arial"/>
+          <w:lang w:val="es-ES"/>
+        </w:rPr>
+        <w:t>calcular_alquiler</w:t>
+      </w:r>
+      <w:proofErr w:type="spellEnd"/>
+      <w:r>
+        <w:rPr>
+          <w:rFonts w:ascii="Arial" w:hAnsi="Arial" w:cs="Arial"/>
+          <w:lang w:val="es-ES"/>
+        </w:rPr>
+        <w:t>(</w:t>
+      </w:r>
+      <w:proofErr w:type="spellStart"/>
+      <w:r>
+        <w:rPr>
+          <w:rFonts w:ascii="Arial" w:hAnsi="Arial" w:cs="Arial"/>
+          <w:lang w:val="es-ES"/>
+        </w:rPr>
+        <w:t>self</w:t>
+      </w:r>
+      <w:proofErr w:type="spellEnd"/>
+      <w:r>
+        <w:rPr>
+          <w:rFonts w:ascii="Arial" w:hAnsi="Arial" w:cs="Arial"/>
+          <w:lang w:val="es-ES"/>
+        </w:rPr>
+        <w:t xml:space="preserve">, </w:t>
+      </w:r>
+      <w:proofErr w:type="spellStart"/>
+      <w:r>
+        <w:rPr>
+          <w:rFonts w:ascii="Arial" w:hAnsi="Arial" w:cs="Arial"/>
+          <w:lang w:val="es-ES"/>
+        </w:rPr>
+        <w:t>dias</w:t>
+      </w:r>
+      <w:proofErr w:type="spellEnd"/>
+      <w:r>
+        <w:rPr>
+          <w:rFonts w:ascii="Arial" w:hAnsi="Arial" w:cs="Arial"/>
+          <w:lang w:val="es-ES"/>
+        </w:rPr>
+        <w:t>):</w:t>
+      </w:r>
+    </w:p>
+    <w:p>
+      <w:pPr>
+        <w:pStyle w:val="NormalWeb"/>
+        <w:rPr>
+          <w:rFonts w:ascii="Arial" w:hAnsi="Arial" w:cs="Arial"/>
+          <w:lang w:val="es-ES"/>
+        </w:rPr>
+      </w:pPr>
+      <w:r>
+        <w:rPr>
+          <w:rFonts w:ascii="Arial" w:hAnsi="Arial" w:cs="Arial"/>
+          <w:lang w:val="es-ES"/>
+        </w:rPr>
+        <w:t>        total = super().</w:t>
+      </w:r>
+      <w:proofErr w:type="spellStart"/>
+      <w:r>
+        <w:rPr>
+          <w:rFonts w:ascii="Arial" w:hAnsi="Arial" w:cs="Arial"/>
+          <w:lang w:val="es-ES"/>
+        </w:rPr>
+        <w:t>calcular_alquiler</w:t>
+      </w:r>
+      <w:proofErr w:type="spellEnd"/>
+      <w:r>
+        <w:rPr>
+          <w:rFonts w:ascii="Arial" w:hAnsi="Arial" w:cs="Arial"/>
+          <w:lang w:val="es-ES"/>
+        </w:rPr>
+        <w:t>(</w:t>
+      </w:r>
+      <w:proofErr w:type="spellStart"/>
+      <w:r>
+        <w:rPr>
+          <w:rFonts w:ascii="Arial" w:hAnsi="Arial" w:cs="Arial"/>
+          <w:lang w:val="es-ES"/>
+        </w:rPr>
+        <w:t>dias</w:t>
+      </w:r>
+      <w:proofErr w:type="spellEnd"/>
+      <w:r>
+        <w:rPr>
+          <w:rFonts w:ascii="Arial" w:hAnsi="Arial" w:cs="Arial"/>
+          <w:lang w:val="es-ES"/>
+        </w:rPr>
+        <w:t>)</w:t>
+      </w:r>
+    </w:p>
+    <w:p>
+      <w:pPr>
+        <w:pStyle w:val="NormalWeb"/>
+        <w:rPr>
+          <w:rFonts w:ascii="Arial" w:hAnsi="Arial" w:cs="Arial"/>
+          <w:lang w:val="es-ES"/>
+        </w:rPr>
+      </w:pPr>
+      <w:r>
+        <w:rPr>
+          <w:rFonts w:ascii="Arial" w:hAnsi="Arial" w:cs="Arial"/>
+          <w:lang w:val="es-ES"/>
+        </w:rPr>
+        <w:t>       </w:t>
+      </w:r>
+    </w:p>
+    <w:p>
+      <w:pPr>
+        <w:pStyle w:val="NormalWeb"/>
+        <w:rPr>
+          <w:rFonts w:ascii="Arial" w:hAnsi="Arial" w:cs="Arial"/>
+          <w:lang w:val="en-US"/>
+        </w:rPr>
+      </w:pPr>
+      <w:r>
+        <w:rPr>
+          <w:rFonts w:ascii="Arial" w:hAnsi="Arial" w:cs="Arial"/>
+          <w:lang w:val="es-ES"/>
+        </w:rPr>
+        <w:t xml:space="preserve">        </w:t>
+      </w:r>
+      <w:r>
+        <w:rPr>
+          <w:rFonts w:ascii="Arial" w:hAnsi="Arial" w:cs="Arial"/>
+          <w:lang w:val="en-US"/>
+        </w:rPr>
+        <w:t xml:space="preserve">if </w:t>
+      </w:r>
+      <w:proofErr w:type="spellStart"/>
+      <w:r>
+        <w:rPr>
+          <w:rFonts w:ascii="Arial" w:hAnsi="Arial" w:cs="Arial"/>
+          <w:lang w:val="en-US"/>
+        </w:rPr>
+        <w:t>self.puertas</w:t>
+      </w:r>
+      <w:proofErr w:type="spellEnd"/>
+      <w:r>
+        <w:rPr>
+          <w:rFonts w:ascii="Arial" w:hAnsi="Arial" w:cs="Arial"/>
+          <w:lang w:val="en-US"/>
+        </w:rPr>
+        <w:t xml:space="preserve"> &gt; 2:</w:t>
+      </w:r>
+    </w:p>
+    <w:p>
+      <w:pPr>
+        <w:pStyle w:val="NormalWeb"/>
+        <w:rPr>
+          <w:rFonts w:ascii="Arial" w:hAnsi="Arial" w:cs="Arial"/>
+          <w:lang w:val="en-US"/>
+        </w:rPr>
+      </w:pPr>
+      <w:r>
+        <w:rPr>
+          <w:rFonts w:ascii="Arial" w:hAnsi="Arial" w:cs="Arial"/>
+          <w:lang w:val="en-US"/>
+        </w:rPr>
+        <w:t xml:space="preserve">            total += (10 * </w:t>
+      </w:r>
+      <w:proofErr w:type="spellStart"/>
+      <w:r>
+        <w:rPr>
+          <w:rFonts w:ascii="Arial" w:hAnsi="Arial" w:cs="Arial"/>
+          <w:lang w:val="en-US"/>
+        </w:rPr>
+        <w:t>dias</w:t>
+      </w:r>
+      <w:proofErr w:type="spellEnd"/>
+      <w:r>
+        <w:rPr>
+          <w:rFonts w:ascii="Arial" w:hAnsi="Arial" w:cs="Arial"/>
+          <w:lang w:val="en-US"/>
+        </w:rPr>
+        <w:t>)</w:t>
+      </w:r>
+    </w:p>
+    <w:p>
+      <w:pPr>
+        <w:pStyle w:val="NormalWeb"/>
+        <w:rPr>
+          <w:rFonts w:ascii="Arial" w:hAnsi="Arial" w:cs="Arial"/>
+          <w:lang w:val="en-US"/>
+        </w:rPr>
+      </w:pPr>
+      <w:r>
+        <w:rPr>
+          <w:rFonts w:ascii="Arial" w:hAnsi="Arial" w:cs="Arial"/>
+          <w:lang w:val="en-US"/>
+        </w:rPr>
+        <w:t>        return total</w:t>
+      </w:r>
+    </w:p>
+    <w:p>
+      <w:pPr>
+        <w:pStyle w:val="NormalWeb"/>
+        <w:rPr>
+          <w:rFonts w:ascii="Arial" w:hAnsi="Arial" w:cs="Arial"/>
+          <w:lang w:val="en-US"/>
+        </w:rPr>
+      </w:pPr>
+    </w:p>
+    <w:p>
+      <w:pPr>
+        <w:pStyle w:val="NormalWeb"/>
+        <w:rPr>
+          <w:rFonts w:ascii="Arial" w:hAnsi="Arial" w:cs="Arial"/>
+          <w:lang w:val="es-ES"/>
+        </w:rPr>
+      </w:pPr>
+      <w:r>
+        <w:rPr>
+          <w:rFonts w:ascii="Arial" w:hAnsi="Arial" w:cs="Arial"/>
+          <w:i/>
+          <w:iCs/>
+          <w:lang w:val="es-ES"/>
+        </w:rPr>
+        <w:t># CLASE HIJA: MOTO</w:t>
+      </w:r>
+    </w:p>
+    <w:p>
+      <w:pPr>
+        <w:pStyle w:val="NormalWeb"/>
+        <w:rPr>
+          <w:rFonts w:ascii="Arial" w:hAnsi="Arial" w:cs="Arial"/>
+          <w:lang w:val="es-ES"/>
+        </w:rPr>
+      </w:pPr>
+      <w:proofErr w:type="spellStart"/>
+      <w:r>
+        <w:rPr>
+          <w:rFonts w:ascii="Arial" w:hAnsi="Arial" w:cs="Arial"/>
+          <w:lang w:val="es-ES"/>
+        </w:rPr>
+        <w:t>class</w:t>
+      </w:r>
+      <w:proofErr w:type="spellEnd"/>
+      <w:r>
+        <w:rPr>
+          <w:rFonts w:ascii="Arial" w:hAnsi="Arial" w:cs="Arial"/>
+          <w:lang w:val="es-ES"/>
+        </w:rPr>
+        <w:t xml:space="preserve"> Moto(</w:t>
+      </w:r>
+      <w:proofErr w:type="spellStart"/>
+      <w:r>
+        <w:rPr>
+          <w:rFonts w:ascii="Arial" w:hAnsi="Arial" w:cs="Arial"/>
+          <w:lang w:val="es-ES"/>
+        </w:rPr>
+        <w:t>Vehiculo</w:t>
+      </w:r>
+      <w:proofErr w:type="spellEnd"/>
+      <w:r>
+        <w:rPr>
+          <w:rFonts w:ascii="Arial" w:hAnsi="Arial" w:cs="Arial"/>
+          <w:lang w:val="es-ES"/>
+        </w:rPr>
+        <w:t>):</w:t>
+      </w:r>
+    </w:p>
+    <w:p>
+      <w:pPr>
+        <w:pStyle w:val="NormalWeb"/>
+        <w:rPr>
+          <w:rFonts w:ascii="Arial" w:hAnsi="Arial" w:cs="Arial"/>
+          <w:lang w:val="es-ES"/>
+        </w:rPr>
+      </w:pPr>
+      <w:r>
+        <w:rPr>
+          <w:rFonts w:ascii="Arial" w:hAnsi="Arial" w:cs="Arial"/>
+          <w:lang w:val="es-ES"/>
+        </w:rPr>
+        <w:t xml:space="preserve">    </w:t>
+      </w:r>
+      <w:proofErr w:type="spellStart"/>
+      <w:r>
+        <w:rPr>
+          <w:rFonts w:ascii="Arial" w:hAnsi="Arial" w:cs="Arial"/>
+          <w:lang w:val="es-ES"/>
+        </w:rPr>
+        <w:t>def</w:t>
+      </w:r>
+      <w:proofErr w:type="spellEnd"/>
+      <w:r>
+        <w:rPr>
+          <w:rFonts w:ascii="Arial" w:hAnsi="Arial" w:cs="Arial"/>
+          <w:lang w:val="es-ES"/>
+        </w:rPr>
+        <w:t xml:space="preserve"> __</w:t>
+      </w:r>
+      <w:proofErr w:type="spellStart"/>
+      <w:r>
+        <w:rPr>
+          <w:rFonts w:ascii="Arial" w:hAnsi="Arial" w:cs="Arial"/>
+          <w:lang w:val="es-ES"/>
+        </w:rPr>
+        <w:t>init</w:t>
+      </w:r>
+      <w:proofErr w:type="spellEnd"/>
+      <w:r>
+        <w:rPr>
+          <w:rFonts w:ascii="Arial" w:hAnsi="Arial" w:cs="Arial"/>
+          <w:lang w:val="es-ES"/>
+        </w:rPr>
+        <w:t>__(</w:t>
+      </w:r>
+      <w:proofErr w:type="spellStart"/>
+      <w:r>
+        <w:rPr>
+          <w:rFonts w:ascii="Arial" w:hAnsi="Arial" w:cs="Arial"/>
+          <w:lang w:val="es-ES"/>
+        </w:rPr>
+        <w:t>self</w:t>
+      </w:r>
+      <w:proofErr w:type="spellEnd"/>
+      <w:r>
+        <w:rPr>
+          <w:rFonts w:ascii="Arial" w:hAnsi="Arial" w:cs="Arial"/>
+          <w:lang w:val="es-ES"/>
+        </w:rPr>
+        <w:t xml:space="preserve">, placa, </w:t>
+      </w:r>
+      <w:proofErr w:type="spellStart"/>
+      <w:r>
+        <w:rPr>
+          <w:rFonts w:ascii="Arial" w:hAnsi="Arial" w:cs="Arial"/>
+          <w:lang w:val="es-ES"/>
+        </w:rPr>
+        <w:t>precio_base</w:t>
+      </w:r>
+      <w:proofErr w:type="spellEnd"/>
+      <w:r>
+        <w:rPr>
+          <w:rFonts w:ascii="Arial" w:hAnsi="Arial" w:cs="Arial"/>
+          <w:lang w:val="es-ES"/>
+        </w:rPr>
+        <w:t>, cilindrada):</w:t>
+      </w:r>
+    </w:p>
+    <w:p>
+      <w:pPr>
+        <w:pStyle w:val="NormalWeb"/>
+        <w:rPr>
+          <w:rFonts w:ascii="Arial" w:hAnsi="Arial" w:cs="Arial"/>
+          <w:lang w:val="es-ES"/>
+        </w:rPr>
+      </w:pPr>
+      <w:r>
+        <w:rPr>
+          <w:rFonts w:ascii="Arial" w:hAnsi="Arial" w:cs="Arial"/>
+          <w:lang w:val="es-ES"/>
+        </w:rPr>
+        <w:t>        super().__</w:t>
+      </w:r>
+      <w:proofErr w:type="spellStart"/>
+      <w:r>
+        <w:rPr>
+          <w:rFonts w:ascii="Arial" w:hAnsi="Arial" w:cs="Arial"/>
+          <w:lang w:val="es-ES"/>
+        </w:rPr>
+        <w:t>init</w:t>
+      </w:r>
+      <w:proofErr w:type="spellEnd"/>
+      <w:r>
+        <w:rPr>
+          <w:rFonts w:ascii="Arial" w:hAnsi="Arial" w:cs="Arial"/>
+          <w:lang w:val="es-ES"/>
+        </w:rPr>
+        <w:t xml:space="preserve">__(placa, </w:t>
+      </w:r>
+      <w:proofErr w:type="spellStart"/>
+      <w:r>
+        <w:rPr>
+          <w:rFonts w:ascii="Arial" w:hAnsi="Arial" w:cs="Arial"/>
+          <w:lang w:val="es-ES"/>
+        </w:rPr>
+        <w:t>precio_base</w:t>
+      </w:r>
+      <w:proofErr w:type="spellEnd"/>
+      <w:r>
+        <w:rPr>
+          <w:rFonts w:ascii="Arial" w:hAnsi="Arial" w:cs="Arial"/>
+          <w:lang w:val="es-ES"/>
+        </w:rPr>
+        <w:t>)</w:t>
+      </w:r>
+    </w:p>
+    <w:p>
+      <w:pPr>
+        <w:pStyle w:val="NormalWeb"/>
+        <w:rPr>
+          <w:rFonts w:ascii="Arial" w:hAnsi="Arial" w:cs="Arial"/>
+          <w:lang w:val="es-ES"/>
+        </w:rPr>
+      </w:pPr>
+      <w:r>
+        <w:rPr>
+          <w:rFonts w:ascii="Arial" w:hAnsi="Arial" w:cs="Arial"/>
+          <w:lang w:val="es-ES"/>
+        </w:rPr>
+        <w:t xml:space="preserve">        </w:t>
+      </w:r>
+      <w:proofErr w:type="spellStart"/>
+      <w:r>
+        <w:rPr>
+          <w:rFonts w:ascii="Arial" w:hAnsi="Arial" w:cs="Arial"/>
+          <w:lang w:val="es-ES"/>
+        </w:rPr>
+        <w:t>self.cilindrada</w:t>
+      </w:r>
+      <w:proofErr w:type="spellEnd"/>
+      <w:r>
+        <w:rPr>
+          <w:rFonts w:ascii="Arial" w:hAnsi="Arial" w:cs="Arial"/>
+          <w:lang w:val="es-ES"/>
+        </w:rPr>
+        <w:t xml:space="preserve"> = cilindrada</w:t>
+      </w:r>
+    </w:p>
+    <w:p>
+      <w:pPr>
+        <w:pStyle w:val="NormalWeb"/>
+        <w:rPr>
+          <w:rFonts w:ascii="Arial" w:hAnsi="Arial" w:cs="Arial"/>
+          <w:lang w:val="es-ES"/>
+        </w:rPr>
+      </w:pPr>
+    </w:p>
+    <w:p>
+      <w:pPr>
+        <w:pStyle w:val="NormalWeb"/>
+        <w:rPr>
+          <w:rFonts w:ascii="Arial" w:hAnsi="Arial" w:cs="Arial"/>
+          <w:lang w:val="es-ES"/>
+        </w:rPr>
+      </w:pPr>
+      <w:r>
+        <w:rPr>
+          <w:rFonts w:ascii="Arial" w:hAnsi="Arial" w:cs="Arial"/>
+          <w:lang w:val="es-ES"/>
+        </w:rPr>
+        <w:t xml:space="preserve">    </w:t>
+      </w:r>
+      <w:proofErr w:type="spellStart"/>
+      <w:r>
+        <w:rPr>
+          <w:rFonts w:ascii="Arial" w:hAnsi="Arial" w:cs="Arial"/>
+          <w:lang w:val="es-ES"/>
+        </w:rPr>
+        <w:t>def</w:t>
+      </w:r>
+      <w:proofErr w:type="spellEnd"/>
+      <w:r>
+        <w:rPr>
+          <w:rFonts w:ascii="Arial" w:hAnsi="Arial" w:cs="Arial"/>
+          <w:lang w:val="es-ES"/>
+        </w:rPr>
+        <w:t xml:space="preserve"> </w:t>
+      </w:r>
+      <w:proofErr w:type="spellStart"/>
+      <w:r>
+        <w:rPr>
+          <w:rFonts w:ascii="Arial" w:hAnsi="Arial" w:cs="Arial"/>
+          <w:lang w:val="es-ES"/>
+        </w:rPr>
+        <w:t>calcular_alquiler</w:t>
+      </w:r>
+      <w:proofErr w:type="spellEnd"/>
+      <w:r>
+        <w:rPr>
+          <w:rFonts w:ascii="Arial" w:hAnsi="Arial" w:cs="Arial"/>
+          <w:lang w:val="es-ES"/>
+        </w:rPr>
+        <w:t>(</w:t>
+      </w:r>
+      <w:proofErr w:type="spellStart"/>
+      <w:r>
+        <w:rPr>
+          <w:rFonts w:ascii="Arial" w:hAnsi="Arial" w:cs="Arial"/>
+          <w:lang w:val="es-ES"/>
+        </w:rPr>
+        <w:t>self</w:t>
+      </w:r>
+      <w:proofErr w:type="spellEnd"/>
+      <w:r>
+        <w:rPr>
+          <w:rFonts w:ascii="Arial" w:hAnsi="Arial" w:cs="Arial"/>
+          <w:lang w:val="es-ES"/>
+        </w:rPr>
+        <w:t xml:space="preserve">, </w:t>
+      </w:r>
+      <w:proofErr w:type="spellStart"/>
+      <w:r>
+        <w:rPr>
+          <w:rFonts w:ascii="Arial" w:hAnsi="Arial" w:cs="Arial"/>
+          <w:lang w:val="es-ES"/>
+        </w:rPr>
+        <w:t>dias</w:t>
+      </w:r>
+      <w:proofErr w:type="spellEnd"/>
+      <w:r>
+        <w:rPr>
+          <w:rFonts w:ascii="Arial" w:hAnsi="Arial" w:cs="Arial"/>
+          <w:lang w:val="es-ES"/>
+        </w:rPr>
+        <w:t>):</w:t>
+      </w:r>
+    </w:p>
+    <w:p>
+      <w:pPr>
+        <w:pStyle w:val="NormalWeb"/>
+        <w:rPr>
+          <w:rFonts w:ascii="Arial" w:hAnsi="Arial" w:cs="Arial"/>
+          <w:lang w:val="es-ES"/>
+        </w:rPr>
+      </w:pPr>
+      <w:r>
+        <w:rPr>
+          <w:rFonts w:ascii="Arial" w:hAnsi="Arial" w:cs="Arial"/>
+          <w:lang w:val="es-ES"/>
+        </w:rPr>
+        <w:t>        total = super().</w:t>
+      </w:r>
+      <w:proofErr w:type="spellStart"/>
+      <w:r>
+        <w:rPr>
+          <w:rFonts w:ascii="Arial" w:hAnsi="Arial" w:cs="Arial"/>
+          <w:lang w:val="es-ES"/>
+        </w:rPr>
+        <w:t>calcular_alquiler</w:t>
+      </w:r>
+      <w:proofErr w:type="spellEnd"/>
+      <w:r>
+        <w:rPr>
+          <w:rFonts w:ascii="Arial" w:hAnsi="Arial" w:cs="Arial"/>
+          <w:lang w:val="es-ES"/>
+        </w:rPr>
+        <w:t>(</w:t>
+      </w:r>
+      <w:proofErr w:type="spellStart"/>
+      <w:r>
+        <w:rPr>
+          <w:rFonts w:ascii="Arial" w:hAnsi="Arial" w:cs="Arial"/>
+          <w:lang w:val="es-ES"/>
+        </w:rPr>
+        <w:t>dias</w:t>
+      </w:r>
+      <w:proofErr w:type="spellEnd"/>
+      <w:r>
+        <w:rPr>
+          <w:rFonts w:ascii="Arial" w:hAnsi="Arial" w:cs="Arial"/>
+          <w:lang w:val="es-ES"/>
+        </w:rPr>
+        <w:t>)</w:t>
+      </w:r>
+    </w:p>
+    <w:p>
+      <w:pPr>
+        <w:pStyle w:val="NormalWeb"/>
+        <w:rPr>
+          <w:rFonts w:ascii="Arial" w:hAnsi="Arial" w:cs="Arial"/>
+          <w:lang w:val="es-ES"/>
+        </w:rPr>
+      </w:pPr>
+      <w:r>
+        <w:rPr>
+          <w:rFonts w:ascii="Arial" w:hAnsi="Arial" w:cs="Arial"/>
+          <w:lang w:val="es-ES"/>
+        </w:rPr>
+        <w:t xml:space="preserve">      </w:t>
+      </w:r>
+    </w:p>
+    <w:p>
+      <w:pPr>
+        <w:pStyle w:val="NormalWeb"/>
+        <w:rPr>
+          <w:rFonts w:ascii="Arial" w:hAnsi="Arial" w:cs="Arial"/>
+          <w:lang w:val="en-US"/>
+        </w:rPr>
+      </w:pPr>
+      <w:r>
+        <w:rPr>
+          <w:rFonts w:ascii="Arial" w:hAnsi="Arial" w:cs="Arial"/>
+          <w:lang w:val="es-ES"/>
+        </w:rPr>
+        <w:t xml:space="preserve">        </w:t>
+      </w:r>
+      <w:r>
+        <w:rPr>
+          <w:rFonts w:ascii="Arial" w:hAnsi="Arial" w:cs="Arial"/>
+          <w:lang w:val="en-US"/>
+        </w:rPr>
+        <w:t xml:space="preserve">if </w:t>
+      </w:r>
+      <w:proofErr w:type="spellStart"/>
+      <w:r>
+        <w:rPr>
+          <w:rFonts w:ascii="Arial" w:hAnsi="Arial" w:cs="Arial"/>
+          <w:lang w:val="en-US"/>
+        </w:rPr>
+        <w:t>self.cilindrada</w:t>
+      </w:r>
+      <w:proofErr w:type="spellEnd"/>
+      <w:r>
+        <w:rPr>
+          <w:rFonts w:ascii="Arial" w:hAnsi="Arial" w:cs="Arial"/>
+          <w:lang w:val="en-US"/>
+        </w:rPr>
+        <w:t xml:space="preserve"> &gt; 250:</w:t>
+      </w:r>
+    </w:p>
+    <w:p>
+      <w:pPr>
+        <w:pStyle w:val="NormalWeb"/>
+        <w:rPr>
+          <w:rFonts w:ascii="Arial" w:hAnsi="Arial" w:cs="Arial"/>
+          <w:lang w:val="en-US"/>
+        </w:rPr>
+      </w:pPr>
+      <w:r>
+        <w:rPr>
+          <w:rFonts w:ascii="Arial" w:hAnsi="Arial" w:cs="Arial"/>
+          <w:lang w:val="en-US"/>
+        </w:rPr>
+        <w:t>            total += 5</w:t>
+      </w:r>
+    </w:p>
+    <w:p>
+      <w:pPr>
+        <w:pStyle w:val="NormalWeb"/>
+        <w:rPr>
+          <w:rFonts w:ascii="Arial" w:hAnsi="Arial" w:cs="Arial"/>
+          <w:lang w:val="en-US"/>
+        </w:rPr>
+      </w:pPr>
+      <w:r>
+        <w:rPr>
+          <w:rFonts w:ascii="Arial" w:hAnsi="Arial" w:cs="Arial"/>
+          <w:lang w:val="en-US"/>
+        </w:rPr>
+        <w:t>        return total</w:t>
+      </w:r>
+    </w:p>
+    <w:p>
+      <w:pPr>
+        <w:pStyle w:val="NormalWeb"/>
+        <w:rPr>
+          <w:rFonts w:ascii="Arial" w:hAnsi="Arial" w:cs="Arial"/>
+          <w:lang w:val="en-US"/>
+        </w:rPr>
+      </w:pPr>
+    </w:p>
+    <w:p>
+      <w:pPr>
+        <w:pStyle w:val="NormalWeb"/>
+        <w:rPr>
+          <w:rFonts w:ascii="Arial" w:hAnsi="Arial" w:cs="Arial"/>
+          <w:lang w:val="en-US"/>
+        </w:rPr>
+      </w:pPr>
+    </w:p>
+    <w:p>
+      <w:pPr>
+        <w:pStyle w:val="NormalWeb"/>
+        <w:rPr>
+          <w:rFonts w:ascii="Arial" w:hAnsi="Arial" w:cs="Arial"/>
+          <w:lang w:val="en-US"/>
+        </w:rPr>
+      </w:pPr>
+      <w:r>
+        <w:rPr>
+          <w:rFonts w:ascii="Arial" w:hAnsi="Arial" w:cs="Arial"/>
+          <w:lang w:val="en-US"/>
+        </w:rPr>
+        <w:t>main.py:</w:t>
+      </w:r>
+      <w:r>
+        <w:rPr>
+          <w:rFonts w:ascii="Arial" w:hAnsi="Arial" w:cs="Arial"/>
+          <w:lang w:val="en-US"/>
+        </w:rPr>
+        <w:br/>
+      </w:r>
+      <w:r>
+        <w:rPr>
+          <w:rFonts w:ascii="Arial" w:hAnsi="Arial" w:cs="Arial"/>
+          <w:lang w:val="en-US"/>
+        </w:rPr>
+        <w:br/>
+      </w:r>
+      <w:r>
+        <w:rPr>
+          <w:rFonts w:ascii="Arial" w:hAnsi="Arial" w:cs="Arial"/>
+          <w:lang w:val="en-US"/>
+        </w:rPr>
+        <w:t>from vehiculos import Auto, Moto</w:t>
+      </w:r>
+    </w:p>
+    <w:p>
+      <w:pPr>
+        <w:pStyle w:val="NormalWeb"/>
+        <w:rPr>
+          <w:rFonts w:ascii="Arial" w:hAnsi="Arial" w:cs="Arial"/>
+          <w:lang w:val="en-US"/>
+        </w:rPr>
+      </w:pPr>
+    </w:p>
+    <w:p>
+      <w:pPr>
+        <w:pStyle w:val="NormalWeb"/>
+        <w:rPr>
+          <w:rFonts w:ascii="Arial" w:hAnsi="Arial" w:cs="Arial"/>
+          <w:lang w:val="es-ES"/>
+        </w:rPr>
+      </w:pPr>
+      <w:proofErr w:type="spellStart"/>
+      <w:r>
+        <w:rPr>
+          <w:rFonts w:ascii="Arial" w:hAnsi="Arial" w:cs="Arial"/>
+          <w:lang w:val="es-ES"/>
+        </w:rPr>
+        <w:lastRenderedPageBreak/>
+        <w:t>print</w:t>
+      </w:r>
+      <w:proofErr w:type="spellEnd"/>
+      <w:r>
+        <w:rPr>
+          <w:rFonts w:ascii="Arial" w:hAnsi="Arial" w:cs="Arial"/>
+          <w:lang w:val="es-ES"/>
+        </w:rPr>
+        <w:t>("======== Sistema de Flota 'Móvil' ==============")</w:t>
+      </w:r>
+    </w:p>
+    <w:p>
+      <w:pPr>
+        <w:pStyle w:val="NormalWeb"/>
+        <w:rPr>
+          <w:rFonts w:ascii="Arial" w:hAnsi="Arial" w:cs="Arial"/>
+          <w:lang w:val="es-ES"/>
+        </w:rPr>
+      </w:pPr>
+      <w:r>
+        <w:rPr>
+          <w:rFonts w:ascii="Arial" w:hAnsi="Arial" w:cs="Arial"/>
+          <w:lang w:val="es-ES"/>
+        </w:rPr>
+        <w:t>placa = input("Ingrese la placa del vehículo: ")</w:t>
+      </w:r>
+    </w:p>
+    <w:p>
+      <w:pPr>
+        <w:pStyle w:val="NormalWeb"/>
+        <w:rPr>
+          <w:rFonts w:ascii="Arial" w:hAnsi="Arial" w:cs="Arial"/>
+          <w:lang w:val="es-ES"/>
+        </w:rPr>
+      </w:pPr>
+      <w:proofErr w:type="spellStart"/>
+      <w:r>
+        <w:rPr>
+          <w:rFonts w:ascii="Arial" w:hAnsi="Arial" w:cs="Arial"/>
+          <w:lang w:val="es-ES"/>
+        </w:rPr>
+        <w:t>precio_base</w:t>
+      </w:r>
+      <w:proofErr w:type="spellEnd"/>
+      <w:r>
+        <w:rPr>
+          <w:rFonts w:ascii="Arial" w:hAnsi="Arial" w:cs="Arial"/>
+          <w:lang w:val="es-ES"/>
+        </w:rPr>
+        <w:t xml:space="preserve"> = </w:t>
+      </w:r>
+      <w:proofErr w:type="spellStart"/>
+      <w:r>
+        <w:rPr>
+          <w:rFonts w:ascii="Arial" w:hAnsi="Arial" w:cs="Arial"/>
+          <w:lang w:val="es-ES"/>
+        </w:rPr>
+        <w:t>float</w:t>
+      </w:r>
+      <w:proofErr w:type="spellEnd"/>
+      <w:r>
+        <w:rPr>
+          <w:rFonts w:ascii="Arial" w:hAnsi="Arial" w:cs="Arial"/>
+          <w:lang w:val="es-ES"/>
+        </w:rPr>
+        <w:t>(input("Ingrese el precio base de alquiler por día: "))</w:t>
+      </w:r>
+    </w:p>
+    <w:p>
+      <w:pPr>
+        <w:pStyle w:val="NormalWeb"/>
+        <w:rPr>
+          <w:rFonts w:ascii="Arial" w:hAnsi="Arial" w:cs="Arial"/>
+          <w:lang w:val="es-ES"/>
+        </w:rPr>
+      </w:pPr>
+      <w:proofErr w:type="spellStart"/>
+      <w:r>
+        <w:rPr>
+          <w:rFonts w:ascii="Arial" w:hAnsi="Arial" w:cs="Arial"/>
+          <w:lang w:val="es-ES"/>
+        </w:rPr>
+        <w:t>dias</w:t>
+      </w:r>
+      <w:proofErr w:type="spellEnd"/>
+      <w:r>
+        <w:rPr>
+          <w:rFonts w:ascii="Arial" w:hAnsi="Arial" w:cs="Arial"/>
+          <w:lang w:val="es-ES"/>
+        </w:rPr>
+        <w:t xml:space="preserve"> = </w:t>
+      </w:r>
+      <w:proofErr w:type="spellStart"/>
+      <w:r>
+        <w:rPr>
+          <w:rFonts w:ascii="Arial" w:hAnsi="Arial" w:cs="Arial"/>
+          <w:lang w:val="es-ES"/>
+        </w:rPr>
+        <w:t>int</w:t>
+      </w:r>
+      <w:proofErr w:type="spellEnd"/>
+      <w:r>
+        <w:rPr>
+          <w:rFonts w:ascii="Arial" w:hAnsi="Arial" w:cs="Arial"/>
+          <w:lang w:val="es-ES"/>
+        </w:rPr>
+        <w:t>(input("Ingrese la cantidad de días de alquiler: "))</w:t>
+      </w:r>
+    </w:p>
+    <w:p>
+      <w:pPr>
+        <w:pStyle w:val="NormalWeb"/>
+        <w:rPr>
+          <w:rFonts w:ascii="Arial" w:hAnsi="Arial" w:cs="Arial"/>
+          <w:lang w:val="es-ES"/>
+        </w:rPr>
+      </w:pPr>
+    </w:p>
+    <w:p>
+      <w:pPr>
+        <w:pStyle w:val="NormalWeb"/>
+        <w:rPr>
+          <w:rFonts w:ascii="Arial" w:hAnsi="Arial" w:cs="Arial"/>
+          <w:lang w:val="es-ES"/>
+        </w:rPr>
+      </w:pPr>
+      <w:proofErr w:type="spellStart"/>
+      <w:r>
+        <w:rPr>
+          <w:rFonts w:ascii="Arial" w:hAnsi="Arial" w:cs="Arial"/>
+          <w:lang w:val="es-ES"/>
+        </w:rPr>
+        <w:t>print</w:t>
+      </w:r>
+      <w:proofErr w:type="spellEnd"/>
+      <w:r>
+        <w:rPr>
+          <w:rFonts w:ascii="Arial" w:hAnsi="Arial" w:cs="Arial"/>
+          <w:lang w:val="es-ES"/>
+        </w:rPr>
+        <w:t>("\</w:t>
+      </w:r>
+      <w:proofErr w:type="spellStart"/>
+      <w:r>
+        <w:rPr>
+          <w:rFonts w:ascii="Arial" w:hAnsi="Arial" w:cs="Arial"/>
+          <w:lang w:val="es-ES"/>
+        </w:rPr>
+        <w:t>nSeleccione</w:t>
+      </w:r>
+      <w:proofErr w:type="spellEnd"/>
+      <w:r>
+        <w:rPr>
+          <w:rFonts w:ascii="Arial" w:hAnsi="Arial" w:cs="Arial"/>
+          <w:lang w:val="es-ES"/>
+        </w:rPr>
+        <w:t xml:space="preserve"> el tipo de vehículo:")</w:t>
+      </w:r>
+    </w:p>
+    <w:p>
+      <w:pPr>
+        <w:pStyle w:val="NormalWeb"/>
+        <w:rPr>
+          <w:rFonts w:ascii="Arial" w:hAnsi="Arial" w:cs="Arial"/>
+          <w:lang w:val="es-ES"/>
+        </w:rPr>
+      </w:pPr>
+      <w:proofErr w:type="spellStart"/>
+      <w:r>
+        <w:rPr>
+          <w:rFonts w:ascii="Arial" w:hAnsi="Arial" w:cs="Arial"/>
+          <w:lang w:val="es-ES"/>
+        </w:rPr>
+        <w:t>print</w:t>
+      </w:r>
+      <w:proofErr w:type="spellEnd"/>
+      <w:r>
+        <w:rPr>
+          <w:rFonts w:ascii="Arial" w:hAnsi="Arial" w:cs="Arial"/>
+          <w:lang w:val="es-ES"/>
+        </w:rPr>
+        <w:t>("1. Auto")</w:t>
+      </w:r>
+    </w:p>
+    <w:p>
+      <w:pPr>
+        <w:pStyle w:val="NormalWeb"/>
+        <w:rPr>
+          <w:rFonts w:ascii="Arial" w:hAnsi="Arial" w:cs="Arial"/>
+          <w:lang w:val="es-ES"/>
+        </w:rPr>
+      </w:pPr>
+      <w:proofErr w:type="spellStart"/>
+      <w:r>
+        <w:rPr>
+          <w:rFonts w:ascii="Arial" w:hAnsi="Arial" w:cs="Arial"/>
+          <w:lang w:val="es-ES"/>
+        </w:rPr>
+        <w:t>print</w:t>
+      </w:r>
+      <w:proofErr w:type="spellEnd"/>
+      <w:r>
+        <w:rPr>
+          <w:rFonts w:ascii="Arial" w:hAnsi="Arial" w:cs="Arial"/>
+          <w:lang w:val="es-ES"/>
+        </w:rPr>
+        <w:t>("2. Moto")</w:t>
+      </w:r>
+    </w:p>
+    <w:p>
+      <w:pPr>
+        <w:pStyle w:val="NormalWeb"/>
+        <w:rPr>
+          <w:rFonts w:ascii="Arial" w:hAnsi="Arial" w:cs="Arial"/>
+          <w:lang w:val="es-ES"/>
+        </w:rPr>
+      </w:pPr>
+      <w:proofErr w:type="spellStart"/>
+      <w:r>
+        <w:rPr>
+          <w:rFonts w:ascii="Arial" w:hAnsi="Arial" w:cs="Arial"/>
+          <w:lang w:val="es-ES"/>
+        </w:rPr>
+        <w:t>opcion</w:t>
+      </w:r>
+      <w:proofErr w:type="spellEnd"/>
+      <w:r>
+        <w:rPr>
+          <w:rFonts w:ascii="Arial" w:hAnsi="Arial" w:cs="Arial"/>
+          <w:lang w:val="es-ES"/>
+        </w:rPr>
+        <w:t xml:space="preserve"> = input("Ingrese la opción: ")</w:t>
+      </w:r>
+    </w:p>
+    <w:p>
+      <w:pPr>
+        <w:pStyle w:val="NormalWeb"/>
+        <w:rPr>
+          <w:rFonts w:ascii="Arial" w:hAnsi="Arial" w:cs="Arial"/>
+          <w:lang w:val="es-ES"/>
+        </w:rPr>
+      </w:pPr>
+    </w:p>
+    <w:p>
+      <w:pPr>
+        <w:pStyle w:val="NormalWeb"/>
+        <w:rPr>
+          <w:rFonts w:ascii="Arial" w:hAnsi="Arial" w:cs="Arial"/>
+          <w:lang w:val="es-ES"/>
+        </w:rPr>
+      </w:pPr>
+      <w:proofErr w:type="spellStart"/>
+      <w:r>
+        <w:rPr>
+          <w:rFonts w:ascii="Arial" w:hAnsi="Arial" w:cs="Arial"/>
+          <w:lang w:val="es-ES"/>
+        </w:rPr>
+        <w:t>objVehiculo</w:t>
+      </w:r>
+      <w:proofErr w:type="spellEnd"/>
+      <w:r>
+        <w:rPr>
+          <w:rFonts w:ascii="Arial" w:hAnsi="Arial" w:cs="Arial"/>
+          <w:lang w:val="es-ES"/>
+        </w:rPr>
+        <w:t xml:space="preserve"> = </w:t>
+      </w:r>
+      <w:proofErr w:type="spellStart"/>
+      <w:r>
+        <w:rPr>
+          <w:rFonts w:ascii="Arial" w:hAnsi="Arial" w:cs="Arial"/>
+          <w:lang w:val="es-ES"/>
+        </w:rPr>
+        <w:t>None</w:t>
+      </w:r>
+      <w:proofErr w:type="spellEnd"/>
+      <w:r>
+        <w:rPr>
+          <w:rFonts w:ascii="Arial" w:hAnsi="Arial" w:cs="Arial"/>
+          <w:lang w:val="es-ES"/>
+        </w:rPr>
+        <w:t xml:space="preserve"> </w:t>
+      </w:r>
+    </w:p>
+    <w:p>
+      <w:pPr>
+        <w:pStyle w:val="NormalWeb"/>
+        <w:rPr>
+          <w:rFonts w:ascii="Arial" w:hAnsi="Arial" w:cs="Arial"/>
+          <w:lang w:val="es-ES"/>
+        </w:rPr>
+      </w:pPr>
+    </w:p>
+    <w:p>
+      <w:pPr>
+        <w:pStyle w:val="NormalWeb"/>
+        <w:rPr>
+          <w:rFonts w:ascii="Arial" w:hAnsi="Arial" w:cs="Arial"/>
+          <w:lang w:val="es-ES"/>
+        </w:rPr>
+      </w:pPr>
+      <w:proofErr w:type="spellStart"/>
+      <w:r>
+        <w:rPr>
+          <w:rFonts w:ascii="Arial" w:hAnsi="Arial" w:cs="Arial"/>
+          <w:lang w:val="es-ES"/>
+        </w:rPr>
+        <w:t>if</w:t>
+      </w:r>
+      <w:proofErr w:type="spellEnd"/>
+      <w:r>
+        <w:rPr>
+          <w:rFonts w:ascii="Arial" w:hAnsi="Arial" w:cs="Arial"/>
+          <w:lang w:val="es-ES"/>
+        </w:rPr>
+        <w:t xml:space="preserve"> </w:t>
+      </w:r>
+      <w:proofErr w:type="spellStart"/>
+      <w:r>
+        <w:rPr>
+          <w:rFonts w:ascii="Arial" w:hAnsi="Arial" w:cs="Arial"/>
+          <w:lang w:val="es-ES"/>
+        </w:rPr>
+        <w:t>opcion</w:t>
+      </w:r>
+      <w:proofErr w:type="spellEnd"/>
+      <w:r>
+        <w:rPr>
+          <w:rFonts w:ascii="Arial" w:hAnsi="Arial" w:cs="Arial"/>
+          <w:lang w:val="es-ES"/>
+        </w:rPr>
+        <w:t xml:space="preserve"> == "1":</w:t>
+      </w:r>
+    </w:p>
+    <w:p>
+      <w:pPr>
+        <w:pStyle w:val="NormalWeb"/>
+        <w:rPr>
+          <w:rFonts w:ascii="Arial" w:hAnsi="Arial" w:cs="Arial"/>
+          <w:lang w:val="es-ES"/>
+        </w:rPr>
+      </w:pPr>
+      <w:r>
+        <w:rPr>
+          <w:rFonts w:ascii="Arial" w:hAnsi="Arial" w:cs="Arial"/>
+          <w:lang w:val="es-ES"/>
+        </w:rPr>
+        <w:t xml:space="preserve">    puertas = </w:t>
+      </w:r>
+      <w:proofErr w:type="spellStart"/>
+      <w:r>
+        <w:rPr>
+          <w:rFonts w:ascii="Arial" w:hAnsi="Arial" w:cs="Arial"/>
+          <w:lang w:val="es-ES"/>
+        </w:rPr>
+        <w:t>int</w:t>
+      </w:r>
+      <w:proofErr w:type="spellEnd"/>
+      <w:r>
+        <w:rPr>
+          <w:rFonts w:ascii="Arial" w:hAnsi="Arial" w:cs="Arial"/>
+          <w:lang w:val="es-ES"/>
+        </w:rPr>
+        <w:t>(input("Ingrese el número de puertas: "))</w:t>
+      </w:r>
+    </w:p>
+    <w:p>
+      <w:pPr>
+        <w:pStyle w:val="NormalWeb"/>
+        <w:rPr>
+          <w:rFonts w:ascii="Arial" w:hAnsi="Arial" w:cs="Arial"/>
+          <w:lang w:val="es-ES"/>
+        </w:rPr>
+      </w:pPr>
+      <w:r>
+        <w:rPr>
+          <w:rFonts w:ascii="Arial" w:hAnsi="Arial" w:cs="Arial"/>
+          <w:lang w:val="es-ES"/>
+        </w:rPr>
+        <w:t xml:space="preserve">    </w:t>
+      </w:r>
+      <w:proofErr w:type="spellStart"/>
+      <w:r>
+        <w:rPr>
+          <w:rFonts w:ascii="Arial" w:hAnsi="Arial" w:cs="Arial"/>
+          <w:lang w:val="es-ES"/>
+        </w:rPr>
+        <w:t>objVehiculo</w:t>
+      </w:r>
+      <w:proofErr w:type="spellEnd"/>
+      <w:r>
+        <w:rPr>
+          <w:rFonts w:ascii="Arial" w:hAnsi="Arial" w:cs="Arial"/>
+          <w:lang w:val="es-ES"/>
+        </w:rPr>
+        <w:t xml:space="preserve"> = Auto(placa, </w:t>
+      </w:r>
+      <w:proofErr w:type="spellStart"/>
+      <w:r>
+        <w:rPr>
+          <w:rFonts w:ascii="Arial" w:hAnsi="Arial" w:cs="Arial"/>
+          <w:lang w:val="es-ES"/>
+        </w:rPr>
+        <w:t>precio_base</w:t>
+      </w:r>
+      <w:proofErr w:type="spellEnd"/>
+      <w:r>
+        <w:rPr>
+          <w:rFonts w:ascii="Arial" w:hAnsi="Arial" w:cs="Arial"/>
+          <w:lang w:val="es-ES"/>
+        </w:rPr>
+        <w:t>, puertas)</w:t>
+      </w:r>
+    </w:p>
+    <w:p>
+      <w:pPr>
+        <w:pStyle w:val="NormalWeb"/>
+        <w:rPr>
+          <w:rFonts w:ascii="Arial" w:hAnsi="Arial" w:cs="Arial"/>
+          <w:lang w:val="es-ES"/>
+        </w:rPr>
+      </w:pPr>
+    </w:p>
+    <w:p>
+      <w:pPr>
+        <w:pStyle w:val="NormalWeb"/>
+        <w:rPr>
+          <w:rFonts w:ascii="Arial" w:hAnsi="Arial" w:cs="Arial"/>
+          <w:lang w:val="es-ES"/>
+        </w:rPr>
+      </w:pPr>
+      <w:proofErr w:type="spellStart"/>
+      <w:r>
+        <w:rPr>
+          <w:rFonts w:ascii="Arial" w:hAnsi="Arial" w:cs="Arial"/>
+          <w:lang w:val="es-ES"/>
+        </w:rPr>
+        <w:t>elif</w:t>
+      </w:r>
+      <w:proofErr w:type="spellEnd"/>
+      <w:r>
+        <w:rPr>
+          <w:rFonts w:ascii="Arial" w:hAnsi="Arial" w:cs="Arial"/>
+          <w:lang w:val="es-ES"/>
+        </w:rPr>
+        <w:t xml:space="preserve"> </w:t>
+      </w:r>
+      <w:proofErr w:type="spellStart"/>
+      <w:r>
+        <w:rPr>
+          <w:rFonts w:ascii="Arial" w:hAnsi="Arial" w:cs="Arial"/>
+          <w:lang w:val="es-ES"/>
+        </w:rPr>
+        <w:t>opcion</w:t>
+      </w:r>
+      <w:proofErr w:type="spellEnd"/>
+      <w:r>
+        <w:rPr>
+          <w:rFonts w:ascii="Arial" w:hAnsi="Arial" w:cs="Arial"/>
+          <w:lang w:val="es-ES"/>
+        </w:rPr>
+        <w:t xml:space="preserve"> == "2":</w:t>
+      </w:r>
+    </w:p>
+    <w:p>
+      <w:pPr>
+        <w:pStyle w:val="NormalWeb"/>
+        <w:rPr>
+          <w:rFonts w:ascii="Arial" w:hAnsi="Arial" w:cs="Arial"/>
+          <w:lang w:val="es-ES"/>
+        </w:rPr>
+      </w:pPr>
+      <w:r>
+        <w:rPr>
+          <w:rFonts w:ascii="Arial" w:hAnsi="Arial" w:cs="Arial"/>
+          <w:lang w:val="es-ES"/>
+        </w:rPr>
+        <w:t xml:space="preserve">    cilindrada = </w:t>
+      </w:r>
+      <w:proofErr w:type="spellStart"/>
+      <w:r>
+        <w:rPr>
+          <w:rFonts w:ascii="Arial" w:hAnsi="Arial" w:cs="Arial"/>
+          <w:lang w:val="es-ES"/>
+        </w:rPr>
+        <w:t>int</w:t>
+      </w:r>
+      <w:proofErr w:type="spellEnd"/>
+      <w:r>
+        <w:rPr>
+          <w:rFonts w:ascii="Arial" w:hAnsi="Arial" w:cs="Arial"/>
+          <w:lang w:val="es-ES"/>
+        </w:rPr>
+        <w:t>(input("Ingrese la cilindrada (</w:t>
+      </w:r>
+      <w:proofErr w:type="spellStart"/>
+      <w:r>
+        <w:rPr>
+          <w:rFonts w:ascii="Arial" w:hAnsi="Arial" w:cs="Arial"/>
+          <w:lang w:val="es-ES"/>
+        </w:rPr>
+        <w:t>cc</w:t>
+      </w:r>
+      <w:proofErr w:type="spellEnd"/>
+      <w:r>
+        <w:rPr>
+          <w:rFonts w:ascii="Arial" w:hAnsi="Arial" w:cs="Arial"/>
+          <w:lang w:val="es-ES"/>
+        </w:rPr>
+        <w:t>): "))</w:t>
+      </w:r>
+    </w:p>
+    <w:p>
+      <w:pPr>
+        <w:pStyle w:val="NormalWeb"/>
+        <w:rPr>
+          <w:rFonts w:ascii="Arial" w:hAnsi="Arial" w:cs="Arial"/>
+          <w:lang w:val="es-ES"/>
+        </w:rPr>
+      </w:pPr>
+      <w:r>
+        <w:rPr>
+          <w:rFonts w:ascii="Arial" w:hAnsi="Arial" w:cs="Arial"/>
+          <w:lang w:val="es-ES"/>
+        </w:rPr>
+        <w:t xml:space="preserve">    </w:t>
+      </w:r>
+      <w:proofErr w:type="spellStart"/>
+      <w:r>
+        <w:rPr>
+          <w:rFonts w:ascii="Arial" w:hAnsi="Arial" w:cs="Arial"/>
+          <w:lang w:val="es-ES"/>
+        </w:rPr>
+        <w:t>objVehiculo</w:t>
+      </w:r>
+      <w:proofErr w:type="spellEnd"/>
+      <w:r>
+        <w:rPr>
+          <w:rFonts w:ascii="Arial" w:hAnsi="Arial" w:cs="Arial"/>
+          <w:lang w:val="es-ES"/>
+        </w:rPr>
+        <w:t xml:space="preserve"> = Moto(placa, </w:t>
+      </w:r>
+      <w:proofErr w:type="spellStart"/>
+      <w:r>
+        <w:rPr>
+          <w:rFonts w:ascii="Arial" w:hAnsi="Arial" w:cs="Arial"/>
+          <w:lang w:val="es-ES"/>
+        </w:rPr>
+        <w:t>precio_base</w:t>
+      </w:r>
+      <w:proofErr w:type="spellEnd"/>
+      <w:r>
+        <w:rPr>
+          <w:rFonts w:ascii="Arial" w:hAnsi="Arial" w:cs="Arial"/>
+          <w:lang w:val="es-ES"/>
+        </w:rPr>
+        <w:t>, cilindrada)</w:t>
+      </w:r>
+    </w:p>
+    <w:p>
+      <w:pPr>
+        <w:pStyle w:val="NormalWeb"/>
+        <w:rPr>
+          <w:rFonts w:ascii="Arial" w:hAnsi="Arial" w:cs="Arial"/>
+          <w:lang w:val="es-ES"/>
+        </w:rPr>
+      </w:pPr>
+    </w:p>
+    <w:p>
+      <w:pPr>
+        <w:pStyle w:val="NormalWeb"/>
+        <w:rPr>
+          <w:rFonts w:ascii="Arial" w:hAnsi="Arial" w:cs="Arial"/>
+          <w:lang w:val="es-ES"/>
+        </w:rPr>
+      </w:pPr>
+      <w:proofErr w:type="spellStart"/>
+      <w:r>
+        <w:rPr>
+          <w:rFonts w:ascii="Arial" w:hAnsi="Arial" w:cs="Arial"/>
+          <w:lang w:val="es-ES"/>
+        </w:rPr>
+        <w:t>else</w:t>
+      </w:r>
+      <w:proofErr w:type="spellEnd"/>
+      <w:r>
+        <w:rPr>
+          <w:rFonts w:ascii="Arial" w:hAnsi="Arial" w:cs="Arial"/>
+          <w:lang w:val="es-ES"/>
+        </w:rPr>
+        <w:t>:</w:t>
+      </w:r>
+    </w:p>
+    <w:p>
+      <w:pPr>
+        <w:pStyle w:val="NormalWeb"/>
+        <w:rPr>
+          <w:rFonts w:ascii="Arial" w:hAnsi="Arial" w:cs="Arial"/>
+          <w:lang w:val="es-ES"/>
+        </w:rPr>
+      </w:pPr>
+      <w:r>
+        <w:rPr>
+          <w:rFonts w:ascii="Arial" w:hAnsi="Arial" w:cs="Arial"/>
+          <w:lang w:val="es-ES"/>
+        </w:rPr>
+        <w:t xml:space="preserve">    </w:t>
+      </w:r>
+      <w:proofErr w:type="spellStart"/>
+      <w:r>
+        <w:rPr>
+          <w:rFonts w:ascii="Arial" w:hAnsi="Arial" w:cs="Arial"/>
+          <w:lang w:val="es-ES"/>
+        </w:rPr>
+        <w:t>print</w:t>
+      </w:r>
+      <w:proofErr w:type="spellEnd"/>
+      <w:r>
+        <w:rPr>
+          <w:rFonts w:ascii="Arial" w:hAnsi="Arial" w:cs="Arial"/>
+          <w:lang w:val="es-ES"/>
+        </w:rPr>
+        <w:t>("Opción inválida.")</w:t>
+      </w:r>
+    </w:p>
+    <w:p>
+      <w:pPr>
+        <w:pStyle w:val="NormalWeb"/>
+        <w:rPr>
+          <w:rFonts w:ascii="Arial" w:hAnsi="Arial" w:cs="Arial"/>
+          <w:lang w:val="es-ES"/>
+        </w:rPr>
+      </w:pPr>
+    </w:p>
+    <w:p>
+      <w:pPr>
+        <w:pStyle w:val="NormalWeb"/>
+        <w:rPr>
+          <w:rFonts w:ascii="Arial" w:hAnsi="Arial" w:cs="Arial"/>
+          <w:lang w:val="es-ES"/>
+        </w:rPr>
+      </w:pPr>
+      <w:proofErr w:type="spellStart"/>
+      <w:r>
+        <w:rPr>
+          <w:rFonts w:ascii="Arial" w:hAnsi="Arial" w:cs="Arial"/>
+          <w:lang w:val="es-ES"/>
+        </w:rPr>
+        <w:t>if</w:t>
+      </w:r>
+      <w:proofErr w:type="spellEnd"/>
+      <w:r>
+        <w:rPr>
+          <w:rFonts w:ascii="Arial" w:hAnsi="Arial" w:cs="Arial"/>
+          <w:lang w:val="es-ES"/>
+        </w:rPr>
+        <w:t xml:space="preserve"> </w:t>
+      </w:r>
+      <w:proofErr w:type="spellStart"/>
+      <w:r>
+        <w:rPr>
+          <w:rFonts w:ascii="Arial" w:hAnsi="Arial" w:cs="Arial"/>
+          <w:lang w:val="es-ES"/>
+        </w:rPr>
+        <w:t>objVehiculo</w:t>
+      </w:r>
+      <w:proofErr w:type="spellEnd"/>
+      <w:r>
+        <w:rPr>
+          <w:rFonts w:ascii="Arial" w:hAnsi="Arial" w:cs="Arial"/>
+          <w:lang w:val="es-ES"/>
+        </w:rPr>
+        <w:t>:</w:t>
+      </w:r>
+    </w:p>
+    <w:p>
+      <w:pPr>
+        <w:pStyle w:val="NormalWeb"/>
+        <w:rPr>
+          <w:rFonts w:ascii="Arial" w:hAnsi="Arial" w:cs="Arial"/>
+          <w:lang w:val="es-ES"/>
+        </w:rPr>
+      </w:pPr>
+      <w:r>
+        <w:rPr>
+          <w:rFonts w:ascii="Arial" w:hAnsi="Arial" w:cs="Arial"/>
+          <w:lang w:val="es-ES"/>
+        </w:rPr>
+        <w:t xml:space="preserve">    </w:t>
+      </w:r>
+      <w:proofErr w:type="spellStart"/>
+      <w:r>
+        <w:rPr>
+          <w:rFonts w:ascii="Arial" w:hAnsi="Arial" w:cs="Arial"/>
+          <w:lang w:val="es-ES"/>
+        </w:rPr>
+        <w:t>total_pagar</w:t>
+      </w:r>
+      <w:proofErr w:type="spellEnd"/>
+      <w:r>
+        <w:rPr>
+          <w:rFonts w:ascii="Arial" w:hAnsi="Arial" w:cs="Arial"/>
+          <w:lang w:val="es-ES"/>
+        </w:rPr>
+        <w:t xml:space="preserve"> = </w:t>
+      </w:r>
+      <w:proofErr w:type="spellStart"/>
+      <w:r>
+        <w:rPr>
+          <w:rFonts w:ascii="Arial" w:hAnsi="Arial" w:cs="Arial"/>
+          <w:lang w:val="es-ES"/>
+        </w:rPr>
+        <w:t>objVehiculo.calcular_alquiler</w:t>
+      </w:r>
+      <w:proofErr w:type="spellEnd"/>
+      <w:r>
+        <w:rPr>
+          <w:rFonts w:ascii="Arial" w:hAnsi="Arial" w:cs="Arial"/>
+          <w:lang w:val="es-ES"/>
+        </w:rPr>
+        <w:t>(</w:t>
+      </w:r>
+      <w:proofErr w:type="spellStart"/>
+      <w:r>
+        <w:rPr>
+          <w:rFonts w:ascii="Arial" w:hAnsi="Arial" w:cs="Arial"/>
+          <w:lang w:val="es-ES"/>
+        </w:rPr>
+        <w:t>dias</w:t>
+      </w:r>
+      <w:proofErr w:type="spellEnd"/>
+      <w:r>
+        <w:rPr>
+          <w:rFonts w:ascii="Arial" w:hAnsi="Arial" w:cs="Arial"/>
+          <w:lang w:val="es-ES"/>
+        </w:rPr>
+        <w:t>)</w:t>
+      </w:r>
+    </w:p>
+    <w:p>
+      <w:pPr>
+        <w:pStyle w:val="NormalWeb"/>
+        <w:rPr>
+          <w:rFonts w:ascii="Arial" w:hAnsi="Arial" w:cs="Arial"/>
+          <w:lang w:val="es-ES"/>
+        </w:rPr>
+      </w:pPr>
+      <w:r>
+        <w:rPr>
+          <w:rFonts w:ascii="Arial" w:hAnsi="Arial" w:cs="Arial"/>
+          <w:lang w:val="es-ES"/>
+        </w:rPr>
+        <w:lastRenderedPageBreak/>
+        <w:t xml:space="preserve">    </w:t>
+      </w:r>
+      <w:proofErr w:type="spellStart"/>
+      <w:r>
+        <w:rPr>
+          <w:rFonts w:ascii="Arial" w:hAnsi="Arial" w:cs="Arial"/>
+          <w:lang w:val="es-ES"/>
+        </w:rPr>
+        <w:t>print</w:t>
+      </w:r>
+      <w:proofErr w:type="spellEnd"/>
+      <w:r>
+        <w:rPr>
+          <w:rFonts w:ascii="Arial" w:hAnsi="Arial" w:cs="Arial"/>
+          <w:lang w:val="es-ES"/>
+        </w:rPr>
+        <w:t>("\n=== RESUMEN DE ALQUILER ====")</w:t>
+      </w:r>
+    </w:p>
+    <w:p>
+      <w:pPr>
+        <w:pStyle w:val="NormalWeb"/>
+        <w:rPr>
+          <w:rFonts w:ascii="Arial" w:hAnsi="Arial" w:cs="Arial"/>
+          <w:lang w:val="es-ES"/>
+        </w:rPr>
+      </w:pPr>
+      <w:r>
+        <w:rPr>
+          <w:rFonts w:ascii="Arial" w:hAnsi="Arial" w:cs="Arial"/>
+          <w:lang w:val="es-ES"/>
+        </w:rPr>
+        <w:t xml:space="preserve">    </w:t>
+      </w:r>
+      <w:proofErr w:type="spellStart"/>
+      <w:r>
+        <w:rPr>
+          <w:rFonts w:ascii="Arial" w:hAnsi="Arial" w:cs="Arial"/>
+          <w:lang w:val="es-ES"/>
+        </w:rPr>
+        <w:t>print</w:t>
+      </w:r>
+      <w:proofErr w:type="spellEnd"/>
+      <w:r>
+        <w:rPr>
+          <w:rFonts w:ascii="Arial" w:hAnsi="Arial" w:cs="Arial"/>
+          <w:lang w:val="es-ES"/>
+        </w:rPr>
+        <w:t>(</w:t>
+      </w:r>
+      <w:proofErr w:type="spellStart"/>
+      <w:r>
+        <w:rPr>
+          <w:rFonts w:ascii="Arial" w:hAnsi="Arial" w:cs="Arial"/>
+          <w:lang w:val="es-ES"/>
+        </w:rPr>
+        <w:t>f"Placa</w:t>
+      </w:r>
+      <w:proofErr w:type="spellEnd"/>
+      <w:r>
+        <w:rPr>
+          <w:rFonts w:ascii="Arial" w:hAnsi="Arial" w:cs="Arial"/>
+          <w:lang w:val="es-ES"/>
+        </w:rPr>
+        <w:t xml:space="preserve"> del vehículo: {</w:t>
+      </w:r>
+      <w:proofErr w:type="spellStart"/>
+      <w:r>
+        <w:rPr>
+          <w:rFonts w:ascii="Arial" w:hAnsi="Arial" w:cs="Arial"/>
+          <w:lang w:val="es-ES"/>
+        </w:rPr>
+        <w:t>objVehiculo</w:t>
+      </w:r>
+      <w:proofErr w:type="spellEnd"/>
+      <w:r>
+        <w:rPr>
+          <w:rFonts w:ascii="Arial" w:hAnsi="Arial" w:cs="Arial"/>
+          <w:lang w:val="es-ES"/>
+        </w:rPr>
+        <w:t>._placa}")</w:t>
+      </w:r>
+    </w:p>
+    <w:p>
+      <w:pPr>
+        <w:pStyle w:val="NormalWeb"/>
+        <w:rPr>
+          <w:rFonts w:ascii="Arial" w:hAnsi="Arial" w:cs="Arial"/>
+          <w:lang w:val="es-ES"/>
+        </w:rPr>
+      </w:pPr>
+      <w:r>
+        <w:rPr>
+          <w:rFonts w:ascii="Arial" w:hAnsi="Arial" w:cs="Arial"/>
+          <w:lang w:val="es-ES"/>
+        </w:rPr>
+        <w:t xml:space="preserve">    </w:t>
+      </w:r>
+      <w:proofErr w:type="spellStart"/>
+      <w:r>
+        <w:rPr>
+          <w:rFonts w:ascii="Arial" w:hAnsi="Arial" w:cs="Arial"/>
+          <w:lang w:val="es-ES"/>
+        </w:rPr>
+        <w:t>print</w:t>
+      </w:r>
+      <w:proofErr w:type="spellEnd"/>
+      <w:r>
+        <w:rPr>
+          <w:rFonts w:ascii="Arial" w:hAnsi="Arial" w:cs="Arial"/>
+          <w:lang w:val="es-ES"/>
+        </w:rPr>
+        <w:t>(</w:t>
+      </w:r>
+      <w:proofErr w:type="spellStart"/>
+      <w:r>
+        <w:rPr>
+          <w:rFonts w:ascii="Arial" w:hAnsi="Arial" w:cs="Arial"/>
+          <w:lang w:val="es-ES"/>
+        </w:rPr>
+        <w:t>f"Total</w:t>
+      </w:r>
+      <w:proofErr w:type="spellEnd"/>
+      <w:r>
+        <w:rPr>
+          <w:rFonts w:ascii="Arial" w:hAnsi="Arial" w:cs="Arial"/>
+          <w:lang w:val="es-ES"/>
+        </w:rPr>
+        <w:t xml:space="preserve"> a pagar: S/. {total_pagar:.2f}")</w:t>
+      </w:r>
+    </w:p>
+    <w:p>
+      <w:pPr>
+        <w:pStyle w:val="NormalWeb"/>
+        <w:rPr>
+          <w:rFonts w:ascii="Arial" w:hAnsi="Arial" w:cs="Arial"/>
+          <w:lang w:val="en-US"/>
+        </w:rPr>
+      </w:pPr>
+    </w:p>
+    <w:p>
+      <w:pPr>
         <w:jc w:val="both"/>
         <w:rPr>
           <w:rFonts w:ascii="Brandon Grotesque Regular" w:hAnsi="Brandon Grotesque Regular" w:cs="Calibri"/>
           <w:bCs/>
           <w:sz w:val="22"/>
           <w:szCs w:val="22"/>
-          <w:lang w:val="es-PE"/>
+          <w:lang w:val="en-US"/>
         </w:rPr>
       </w:pPr>
     </w:p>
@@ -2199,7 +4764,7 @@
 </file>
 
 <file path=word/endnotes.xml><?xml version="1.0" encoding="utf-8"?>
-<w:endnotes xmlns:wpc="http://schemas.microsoft.com/office/word/2010/wordprocessingCanvas" xmlns:cx="http://schemas.microsoft.com/office/drawing/2014/chartex" xmlns:cx1="http://schemas.microsoft.com/office/drawing/2015/9/8/chartex" xmlns:cx2="http://schemas.microsoft.com/office/drawing/2015/10/21/chartex" xmlns:cx3="http://schemas.microsoft.com/office/drawing/2016/5/9/chartex" xmlns:cx4="http://schemas.microsoft.com/office/drawing/2016/5/10/chartex" xmlns:cx5="http://schemas.microsoft.com/office/drawing/2016/5/11/chartex" xmlns:cx6="http://schemas.microsoft.com/office/drawing/2016/5/12/chartex" xmlns:cx7="http://schemas.microsoft.com/office/drawing/2016/5/13/chartex" xmlns:cx8="http://schemas.microsoft.com/office/drawing/2016/5/14/chartex" xmlns:mc="http://schemas.openxmlformats.org/markup-compatibility/2006" xmlns:aink="http://schemas.microsoft.com/office/drawing/2016/ink" xmlns:am3d="http://schemas.microsoft.com/office/drawing/2017/model3d" xmlns:o="urn:schemas-microsoft-com:office:office" xmlns:r="http://schemas.openxmlformats.org/officeDocument/2006/relationships" xmlns:m="http://schemas.openxmlformats.org/officeDocument/2006/math" xmlns:v="urn:schemas-microsoft-com:vml" xmlns:wp14="http://schemas.microsoft.com/office/word/2010/wordprocessingDrawing" xmlns:wp="http://schemas.openxmlformats.org/drawingml/2006/wordprocessingDrawing" xmlns:w10="urn:schemas-microsoft-com:office:word" xmlns:w="http://schemas.openxmlformats.org/wordprocessingml/2006/main" xmlns:w14="http://schemas.microsoft.com/office/word/2010/wordml" xmlns:w15="http://schemas.microsoft.com/office/word/2012/wordml" xmlns:w16cex="http://schemas.microsoft.com/office/word/2018/wordml/cex" xmlns:w16cid="http://schemas.microsoft.com/office/word/2016/wordml/cid" xmlns:w16="http://schemas.microsoft.com/office/word/2018/wordml" xmlns:w16sdtdh="http://schemas.microsoft.com/office/word/2020/wordml/sdtdatahash" xmlns:w16se="http://schemas.microsoft.com/office/word/2015/wordml/symex" xmlns:wpg="http://schemas.microsoft.com/office/word/2010/wordprocessingGroup" xmlns:wpi="http://schemas.microsoft.com/office/word/2010/wordprocessingInk" xmlns:wne="http://schemas.microsoft.com/office/word/2006/wordml" xmlns:wps="http://schemas.microsoft.com/office/word/2010/wordprocessingShape" mc:Ignorable="w14 w15 w16se w16cid w16 w16cex w16sdtdh wp14">
+<w:endnotes xmlns:wpc="http://schemas.microsoft.com/office/word/2010/wordprocessingCanvas" xmlns:cx="http://schemas.microsoft.com/office/drawing/2014/chartex" xmlns:cx1="http://schemas.microsoft.com/office/drawing/2015/9/8/chartex" xmlns:cx2="http://schemas.microsoft.com/office/drawing/2015/10/21/chartex" xmlns:cx3="http://schemas.microsoft.com/office/drawing/2016/5/9/chartex" xmlns:cx4="http://schemas.microsoft.com/office/drawing/2016/5/10/chartex" xmlns:cx5="http://schemas.microsoft.com/office/drawing/2016/5/11/chartex" xmlns:cx6="http://schemas.microsoft.com/office/drawing/2016/5/12/chartex" xmlns:cx7="http://schemas.microsoft.com/office/drawing/2016/5/13/chartex" xmlns:cx8="http://schemas.microsoft.com/office/drawing/2016/5/14/chartex" xmlns:mc="http://schemas.openxmlformats.org/markup-compatibility/2006" xmlns:aink="http://schemas.microsoft.com/office/drawing/2016/ink" xmlns:am3d="http://schemas.microsoft.com/office/drawing/2017/model3d" xmlns:o="urn:schemas-microsoft-com:office:office" xmlns:oel="http://schemas.microsoft.com/office/2019/extlst" xmlns:r="http://schemas.openxmlformats.org/officeDocument/2006/relationships" xmlns:m="http://schemas.openxmlformats.org/officeDocument/2006/math" xmlns:v="urn:schemas-microsoft-com:vml" xmlns:wp14="http://schemas.microsoft.com/office/word/2010/wordprocessingDrawing" xmlns:wp="http://schemas.openxmlformats.org/drawingml/2006/wordprocessingDrawing" xmlns:w10="urn:schemas-microsoft-com:office:word" xmlns:w="http://schemas.openxmlformats.org/wordprocessingml/2006/main" xmlns:w14="http://schemas.microsoft.com/office/word/2010/wordml" xmlns:w15="http://schemas.microsoft.com/office/word/2012/wordml" xmlns:w16cex="http://schemas.microsoft.com/office/word/2018/wordml/cex" xmlns:w16cid="http://schemas.microsoft.com/office/word/2016/wordml/cid" xmlns:w16="http://schemas.microsoft.com/office/word/2018/wordml" xmlns:w16du="http://schemas.microsoft.com/office/word/2023/wordml/word16du" xmlns:w16sdtdh="http://schemas.microsoft.com/office/word/2020/wordml/sdtdatahash" xmlns:w16sdtfl="http://schemas.microsoft.com/office/word/2024/wordml/sdtformatlock" xmlns:w16se="http://schemas.microsoft.com/office/word/2015/wordml/symex" xmlns:wpg="http://schemas.microsoft.com/office/word/2010/wordprocessingGroup" xmlns:wpi="http://schemas.microsoft.com/office/word/2010/wordprocessingInk" xmlns:wne="http://schemas.microsoft.com/office/word/2006/wordml" xmlns:wps="http://schemas.microsoft.com/office/word/2010/wordprocessingShape" mc:Ignorable="w14 w15 w16se w16cid w16 w16cex w16sdtdh w16sdtfl w16du wp14">
   <w:endnote w:type="separator" w:id="-1">
     <w:p>
       <w:r>
@@ -2218,7 +4783,7 @@
 </file>
 
 <file path=word/footer1.xml><?xml version="1.0" encoding="utf-8"?>
-<w:ftr xmlns:wpc="http://schemas.microsoft.com/office/word/2010/wordprocessingCanvas" xmlns:cx="http://schemas.microsoft.com/office/drawing/2014/chartex" xmlns:cx1="http://schemas.microsoft.com/office/drawing/2015/9/8/chartex" xmlns:cx2="http://schemas.microsoft.com/office/drawing/2015/10/21/chartex" xmlns:cx3="http://schemas.microsoft.com/office/drawing/2016/5/9/chartex" xmlns:cx4="http://schemas.microsoft.com/office/drawing/2016/5/10/chartex" xmlns:cx5="http://schemas.microsoft.com/office/drawing/2016/5/11/chartex" xmlns:cx6="http://schemas.microsoft.com/office/drawing/2016/5/12/chartex" xmlns:cx7="http://schemas.microsoft.com/office/drawing/2016/5/13/chartex" xmlns:cx8="http://schemas.microsoft.com/office/drawing/2016/5/14/chartex" xmlns:mc="http://schemas.openxmlformats.org/markup-compatibility/2006" xmlns:aink="http://schemas.microsoft.com/office/drawing/2016/ink" xmlns:am3d="http://schemas.microsoft.com/office/drawing/2017/model3d" xmlns:o="urn:schemas-microsoft-com:office:office" xmlns:r="http://schemas.openxmlformats.org/officeDocument/2006/relationships" xmlns:m="http://schemas.openxmlformats.org/officeDocument/2006/math" xmlns:v="urn:schemas-microsoft-com:vml" xmlns:wp14="http://schemas.microsoft.com/office/word/2010/wordprocessingDrawing" xmlns:wp="http://schemas.openxmlformats.org/drawingml/2006/wordprocessingDrawing" xmlns:w10="urn:schemas-microsoft-com:office:word" xmlns:w="http://schemas.openxmlformats.org/wordprocessingml/2006/main" xmlns:w14="http://schemas.microsoft.com/office/word/2010/wordml" xmlns:w15="http://schemas.microsoft.com/office/word/2012/wordml" xmlns:w16cex="http://schemas.microsoft.com/office/word/2018/wordml/cex" xmlns:w16cid="http://schemas.microsoft.com/office/word/2016/wordml/cid" xmlns:w16="http://schemas.microsoft.com/office/word/2018/wordml" xmlns:w16sdtdh="http://schemas.microsoft.com/office/word/2020/wordml/sdtdatahash" xmlns:w16se="http://schemas.microsoft.com/office/word/2015/wordml/symex" xmlns:wpg="http://schemas.microsoft.com/office/word/2010/wordprocessingGroup" xmlns:wpi="http://schemas.microsoft.com/office/word/2010/wordprocessingInk" xmlns:wne="http://schemas.microsoft.com/office/word/2006/wordml" xmlns:wps="http://schemas.microsoft.com/office/word/2010/wordprocessingShape" mc:Ignorable="w14 w15 w16se w16cid w16 w16cex w16sdtdh wp14">
+<w:ftr xmlns:wpc="http://schemas.microsoft.com/office/word/2010/wordprocessingCanvas" xmlns:cx="http://schemas.microsoft.com/office/drawing/2014/chartex" xmlns:cx1="http://schemas.microsoft.com/office/drawing/2015/9/8/chartex" xmlns:cx2="http://schemas.microsoft.com/office/drawing/2015/10/21/chartex" xmlns:cx3="http://schemas.microsoft.com/office/drawing/2016/5/9/chartex" xmlns:cx4="http://schemas.microsoft.com/office/drawing/2016/5/10/chartex" xmlns:cx5="http://schemas.microsoft.com/office/drawing/2016/5/11/chartex" xmlns:cx6="http://schemas.microsoft.com/office/drawing/2016/5/12/chartex" xmlns:cx7="http://schemas.microsoft.com/office/drawing/2016/5/13/chartex" xmlns:cx8="http://schemas.microsoft.com/office/drawing/2016/5/14/chartex" xmlns:mc="http://schemas.openxmlformats.org/markup-compatibility/2006" xmlns:aink="http://schemas.microsoft.com/office/drawing/2016/ink" xmlns:am3d="http://schemas.microsoft.com/office/drawing/2017/model3d" xmlns:o="urn:schemas-microsoft-com:office:office" xmlns:oel="http://schemas.microsoft.com/office/2019/extlst" xmlns:r="http://schemas.openxmlformats.org/officeDocument/2006/relationships" xmlns:m="http://schemas.openxmlformats.org/officeDocument/2006/math" xmlns:v="urn:schemas-microsoft-com:vml" xmlns:wp14="http://schemas.microsoft.com/office/word/2010/wordprocessingDrawing" xmlns:wp="http://schemas.openxmlformats.org/drawingml/2006/wordprocessingDrawing" xmlns:w10="urn:schemas-microsoft-com:office:word" xmlns:w="http://schemas.openxmlformats.org/wordprocessingml/2006/main" xmlns:w14="http://schemas.microsoft.com/office/word/2010/wordml" xmlns:w15="http://schemas.microsoft.com/office/word/2012/wordml" xmlns:w16cex="http://schemas.microsoft.com/office/word/2018/wordml/cex" xmlns:w16cid="http://schemas.microsoft.com/office/word/2016/wordml/cid" xmlns:w16="http://schemas.microsoft.com/office/word/2018/wordml" xmlns:w16du="http://schemas.microsoft.com/office/word/2023/wordml/word16du" xmlns:w16sdtdh="http://schemas.microsoft.com/office/word/2020/wordml/sdtdatahash" xmlns:w16sdtfl="http://schemas.microsoft.com/office/word/2024/wordml/sdtformatlock" xmlns:w16se="http://schemas.microsoft.com/office/word/2015/wordml/symex" xmlns:wpg="http://schemas.microsoft.com/office/word/2010/wordprocessingGroup" xmlns:wpi="http://schemas.microsoft.com/office/word/2010/wordprocessingInk" xmlns:wne="http://schemas.microsoft.com/office/word/2006/wordml" xmlns:wps="http://schemas.microsoft.com/office/word/2010/wordprocessingShape" mc:Ignorable="w14 w15 w16se w16cid w16 w16cex w16sdtdh w16sdtfl w16du wp14">
   <w:p>
     <w:pPr>
       <w:pStyle w:val="Piedepgina"/>
@@ -2320,7 +4885,7 @@
 </file>
 
 <file path=word/footnotes.xml><?xml version="1.0" encoding="utf-8"?>
-<w:footnotes xmlns:wpc="http://schemas.microsoft.com/office/word/2010/wordprocessingCanvas" xmlns:cx="http://schemas.microsoft.com/office/drawing/2014/chartex" xmlns:cx1="http://schemas.microsoft.com/office/drawing/2015/9/8/chartex" xmlns:cx2="http://schemas.microsoft.com/office/drawing/2015/10/21/chartex" xmlns:cx3="http://schemas.microsoft.com/office/drawing/2016/5/9/chartex" xmlns:cx4="http://schemas.microsoft.com/office/drawing/2016/5/10/chartex" xmlns:cx5="http://schemas.microsoft.com/office/drawing/2016/5/11/chartex" xmlns:cx6="http://schemas.microsoft.com/office/drawing/2016/5/12/chartex" xmlns:cx7="http://schemas.microsoft.com/office/drawing/2016/5/13/chartex" xmlns:cx8="http://schemas.microsoft.com/office/drawing/2016/5/14/chartex" xmlns:mc="http://schemas.openxmlformats.org/markup-compatibility/2006" xmlns:aink="http://schemas.microsoft.com/office/drawing/2016/ink" xmlns:am3d="http://schemas.microsoft.com/office/drawing/2017/model3d" xmlns:o="urn:schemas-microsoft-com:office:office" xmlns:r="http://schemas.openxmlformats.org/officeDocument/2006/relationships" xmlns:m="http://schemas.openxmlformats.org/officeDocument/2006/math" xmlns:v="urn:schemas-microsoft-com:vml" xmlns:wp14="http://schemas.microsoft.com/office/word/2010/wordprocessingDrawing" xmlns:wp="http://schemas.openxmlformats.org/drawingml/2006/wordprocessingDrawing" xmlns:w10="urn:schemas-microsoft-com:office:word" xmlns:w="http://schemas.openxmlformats.org/wordprocessingml/2006/main" xmlns:w14="http://schemas.microsoft.com/office/word/2010/wordml" xmlns:w15="http://schemas.microsoft.com/office/word/2012/wordml" xmlns:w16cex="http://schemas.microsoft.com/office/word/2018/wordml/cex" xmlns:w16cid="http://schemas.microsoft.com/office/word/2016/wordml/cid" xmlns:w16="http://schemas.microsoft.com/office/word/2018/wordml" xmlns:w16sdtdh="http://schemas.microsoft.com/office/word/2020/wordml/sdtdatahash" xmlns:w16se="http://schemas.microsoft.com/office/word/2015/wordml/symex" xmlns:wpg="http://schemas.microsoft.com/office/word/2010/wordprocessingGroup" xmlns:wpi="http://schemas.microsoft.com/office/word/2010/wordprocessingInk" xmlns:wne="http://schemas.microsoft.com/office/word/2006/wordml" xmlns:wps="http://schemas.microsoft.com/office/word/2010/wordprocessingShape" mc:Ignorable="w14 w15 w16se w16cid w16 w16cex w16sdtdh wp14">
+<w:footnotes xmlns:wpc="http://schemas.microsoft.com/office/word/2010/wordprocessingCanvas" xmlns:cx="http://schemas.microsoft.com/office/drawing/2014/chartex" xmlns:cx1="http://schemas.microsoft.com/office/drawing/2015/9/8/chartex" xmlns:cx2="http://schemas.microsoft.com/office/drawing/2015/10/21/chartex" xmlns:cx3="http://schemas.microsoft.com/office/drawing/2016/5/9/chartex" xmlns:cx4="http://schemas.microsoft.com/office/drawing/2016/5/10/chartex" xmlns:cx5="http://schemas.microsoft.com/office/drawing/2016/5/11/chartex" xmlns:cx6="http://schemas.microsoft.com/office/drawing/2016/5/12/chartex" xmlns:cx7="http://schemas.microsoft.com/office/drawing/2016/5/13/chartex" xmlns:cx8="http://schemas.microsoft.com/office/drawing/2016/5/14/chartex" xmlns:mc="http://schemas.openxmlformats.org/markup-compatibility/2006" xmlns:aink="http://schemas.microsoft.com/office/drawing/2016/ink" xmlns:am3d="http://schemas.microsoft.com/office/drawing/2017/model3d" xmlns:o="urn:schemas-microsoft-com:office:office" xmlns:oel="http://schemas.microsoft.com/office/2019/extlst" xmlns:r="http://schemas.openxmlformats.org/officeDocument/2006/relationships" xmlns:m="http://schemas.openxmlformats.org/officeDocument/2006/math" xmlns:v="urn:schemas-microsoft-com:vml" xmlns:wp14="http://schemas.microsoft.com/office/word/2010/wordprocessingDrawing" xmlns:wp="http://schemas.openxmlformats.org/drawingml/2006/wordprocessingDrawing" xmlns:w10="urn:schemas-microsoft-com:office:word" xmlns:w="http://schemas.openxmlformats.org/wordprocessingml/2006/main" xmlns:w14="http://schemas.microsoft.com/office/word/2010/wordml" xmlns:w15="http://schemas.microsoft.com/office/word/2012/wordml" xmlns:w16cex="http://schemas.microsoft.com/office/word/2018/wordml/cex" xmlns:w16cid="http://schemas.microsoft.com/office/word/2016/wordml/cid" xmlns:w16="http://schemas.microsoft.com/office/word/2018/wordml" xmlns:w16du="http://schemas.microsoft.com/office/word/2023/wordml/word16du" xmlns:w16sdtdh="http://schemas.microsoft.com/office/word/2020/wordml/sdtdatahash" xmlns:w16sdtfl="http://schemas.microsoft.com/office/word/2024/wordml/sdtformatlock" xmlns:w16se="http://schemas.microsoft.com/office/word/2015/wordml/symex" xmlns:wpg="http://schemas.microsoft.com/office/word/2010/wordprocessingGroup" xmlns:wpi="http://schemas.microsoft.com/office/word/2010/wordprocessingInk" xmlns:wne="http://schemas.microsoft.com/office/word/2006/wordml" xmlns:wps="http://schemas.microsoft.com/office/word/2010/wordprocessingShape" mc:Ignorable="w14 w15 w16se w16cid w16 w16cex w16sdtdh w16sdtfl w16du wp14">
   <w:footnote w:type="separator" w:id="-1">
     <w:p>
       <w:r>
@@ -2339,7 +4904,7 @@
 </file>
 
 <file path=word/numbering.xml><?xml version="1.0" encoding="utf-8"?>
-<w:numbering xmlns:wpc="http://schemas.microsoft.com/office/word/2010/wordprocessingCanvas" xmlns:cx="http://schemas.microsoft.com/office/drawing/2014/chartex" xmlns:cx1="http://schemas.microsoft.com/office/drawing/2015/9/8/chartex" xmlns:cx2="http://schemas.microsoft.com/office/drawing/2015/10/21/chartex" xmlns:cx3="http://schemas.microsoft.com/office/drawing/2016/5/9/chartex" xmlns:cx4="http://schemas.microsoft.com/office/drawing/2016/5/10/chartex" xmlns:cx5="http://schemas.microsoft.com/office/drawing/2016/5/11/chartex" xmlns:cx6="http://schemas.microsoft.com/office/drawing/2016/5/12/chartex" xmlns:cx7="http://schemas.microsoft.com/office/drawing/2016/5/13/chartex" xmlns:cx8="http://schemas.microsoft.com/office/drawing/2016/5/14/chartex" xmlns:mc="http://schemas.openxmlformats.org/markup-compatibility/2006" xmlns:aink="http://schemas.microsoft.com/office/drawing/2016/ink" xmlns:am3d="http://schemas.microsoft.com/office/drawing/2017/model3d" xmlns:o="urn:schemas-microsoft-com:office:office" xmlns:r="http://schemas.openxmlformats.org/officeDocument/2006/relationships" xmlns:m="http://schemas.openxmlformats.org/officeDocument/2006/math" xmlns:v="urn:schemas-microsoft-com:vml" xmlns:wp14="http://schemas.microsoft.com/office/word/2010/wordprocessingDrawing" xmlns:wp="http://schemas.openxmlformats.org/drawingml/2006/wordprocessingDrawing" xmlns:w10="urn:schemas-microsoft-com:office:word" xmlns:w="http://schemas.openxmlformats.org/wordprocessingml/2006/main" xmlns:w14="http://schemas.microsoft.com/office/word/2010/wordml" xmlns:w15="http://schemas.microsoft.com/office/word/2012/wordml" xmlns:w16cex="http://schemas.microsoft.com/office/word/2018/wordml/cex" xmlns:w16cid="http://schemas.microsoft.com/office/word/2016/wordml/cid" xmlns:w16="http://schemas.microsoft.com/office/word/2018/wordml" xmlns:w16sdtdh="http://schemas.microsoft.com/office/word/2020/wordml/sdtdatahash" xmlns:w16se="http://schemas.microsoft.com/office/word/2015/wordml/symex" xmlns:wpg="http://schemas.microsoft.com/office/word/2010/wordprocessingGroup" xmlns:wpi="http://schemas.microsoft.com/office/word/2010/wordprocessingInk" xmlns:wne="http://schemas.microsoft.com/office/word/2006/wordml" xmlns:wps="http://schemas.microsoft.com/office/word/2010/wordprocessingShape" mc:Ignorable="w14 w15 w16se w16cid w16 w16cex w16sdtdh wp14">
+<w:numbering xmlns:wpc="http://schemas.microsoft.com/office/word/2010/wordprocessingCanvas" xmlns:cx="http://schemas.microsoft.com/office/drawing/2014/chartex" xmlns:cx1="http://schemas.microsoft.com/office/drawing/2015/9/8/chartex" xmlns:cx2="http://schemas.microsoft.com/office/drawing/2015/10/21/chartex" xmlns:cx3="http://schemas.microsoft.com/office/drawing/2016/5/9/chartex" xmlns:cx4="http://schemas.microsoft.com/office/drawing/2016/5/10/chartex" xmlns:cx5="http://schemas.microsoft.com/office/drawing/2016/5/11/chartex" xmlns:cx6="http://schemas.microsoft.com/office/drawing/2016/5/12/chartex" xmlns:cx7="http://schemas.microsoft.com/office/drawing/2016/5/13/chartex" xmlns:cx8="http://schemas.microsoft.com/office/drawing/2016/5/14/chartex" xmlns:mc="http://schemas.openxmlformats.org/markup-compatibility/2006" xmlns:aink="http://schemas.microsoft.com/office/drawing/2016/ink" xmlns:am3d="http://schemas.microsoft.com/office/drawing/2017/model3d" xmlns:o="urn:schemas-microsoft-com:office:office" xmlns:oel="http://schemas.microsoft.com/office/2019/extlst" xmlns:r="http://schemas.openxmlformats.org/officeDocument/2006/relationships" xmlns:m="http://schemas.openxmlformats.org/officeDocument/2006/math" xmlns:v="urn:schemas-microsoft-com:vml" xmlns:wp14="http://schemas.microsoft.com/office/word/2010/wordprocessingDrawing" xmlns:wp="http://schemas.openxmlformats.org/drawingml/2006/wordprocessingDrawing" xmlns:w10="urn:schemas-microsoft-com:office:word" xmlns:w="http://schemas.openxmlformats.org/wordprocessingml/2006/main" xmlns:w14="http://schemas.microsoft.com/office/word/2010/wordml" xmlns:w15="http://schemas.microsoft.com/office/word/2012/wordml" xmlns:w16cex="http://schemas.microsoft.com/office/word/2018/wordml/cex" xmlns:w16cid="http://schemas.microsoft.com/office/word/2016/wordml/cid" xmlns:w16="http://schemas.microsoft.com/office/word/2018/wordml" xmlns:w16du="http://schemas.microsoft.com/office/word/2023/wordml/word16du" xmlns:w16sdtdh="http://schemas.microsoft.com/office/word/2020/wordml/sdtdatahash" xmlns:w16sdtfl="http://schemas.microsoft.com/office/word/2024/wordml/sdtformatlock" xmlns:w16se="http://schemas.microsoft.com/office/word/2015/wordml/symex" xmlns:wpg="http://schemas.microsoft.com/office/word/2010/wordprocessingGroup" xmlns:wpi="http://schemas.microsoft.com/office/word/2010/wordprocessingInk" xmlns:wne="http://schemas.microsoft.com/office/word/2006/wordml" xmlns:wps="http://schemas.microsoft.com/office/word/2010/wordprocessingShape" mc:Ignorable="w14 w15 w16se w16cid w16 w16cex w16sdtdh w16sdtfl w16du wp14">
   <w:abstractNum w:abstractNumId="0" w15:restartNumberingAfterBreak="0">
     <w:nsid w:val="00E50857"/>
     <w:multiLevelType w:val="hybridMultilevel"/>
@@ -4791,58 +7356,58 @@
       </w:rPr>
     </w:lvl>
   </w:abstractNum>
-  <w:num w:numId="1">
+  <w:num w:numId="1" w16cid:durableId="1163349814">
     <w:abstractNumId w:val="7"/>
   </w:num>
-  <w:num w:numId="2">
+  <w:num w:numId="2" w16cid:durableId="1212379046">
     <w:abstractNumId w:val="4"/>
   </w:num>
-  <w:num w:numId="3">
+  <w:num w:numId="3" w16cid:durableId="660962107">
     <w:abstractNumId w:val="7"/>
   </w:num>
-  <w:num w:numId="4">
+  <w:num w:numId="4" w16cid:durableId="1237976877">
     <w:abstractNumId w:val="18"/>
   </w:num>
-  <w:num w:numId="5">
+  <w:num w:numId="5" w16cid:durableId="220678501">
     <w:abstractNumId w:val="0"/>
   </w:num>
-  <w:num w:numId="6">
+  <w:num w:numId="6" w16cid:durableId="58407464">
     <w:abstractNumId w:val="3"/>
   </w:num>
-  <w:num w:numId="7">
+  <w:num w:numId="7" w16cid:durableId="1851991539">
     <w:abstractNumId w:val="6"/>
   </w:num>
-  <w:num w:numId="8">
+  <w:num w:numId="8" w16cid:durableId="907111319">
     <w:abstractNumId w:val="15"/>
   </w:num>
-  <w:num w:numId="9">
+  <w:num w:numId="9" w16cid:durableId="1068572456">
     <w:abstractNumId w:val="16"/>
   </w:num>
-  <w:num w:numId="10">
+  <w:num w:numId="10" w16cid:durableId="323900550">
     <w:abstractNumId w:val="14"/>
   </w:num>
-  <w:num w:numId="11">
+  <w:num w:numId="11" w16cid:durableId="101268100">
     <w:abstractNumId w:val="9"/>
   </w:num>
-  <w:num w:numId="12">
+  <w:num w:numId="12" w16cid:durableId="1536693156">
     <w:abstractNumId w:val="11"/>
   </w:num>
-  <w:num w:numId="13">
+  <w:num w:numId="13" w16cid:durableId="912353152">
     <w:abstractNumId w:val="12"/>
   </w:num>
-  <w:num w:numId="14">
+  <w:num w:numId="14" w16cid:durableId="1503474333">
     <w:abstractNumId w:val="19"/>
   </w:num>
-  <w:num w:numId="15">
+  <w:num w:numId="15" w16cid:durableId="603004021">
     <w:abstractNumId w:val="2"/>
   </w:num>
-  <w:num w:numId="16">
+  <w:num w:numId="16" w16cid:durableId="1444886652">
     <w:abstractNumId w:val="13"/>
   </w:num>
-  <w:num w:numId="17">
+  <w:num w:numId="17" w16cid:durableId="1562475292">
     <w:abstractNumId w:val="2"/>
   </w:num>
-  <w:num w:numId="18">
+  <w:num w:numId="18" w16cid:durableId="2047824904">
     <w:abstractNumId w:val="13"/>
     <w:lvlOverride w:ilvl="0"/>
     <w:lvlOverride w:ilvl="1">
@@ -4858,26 +7423,26 @@
     <w:lvlOverride w:ilvl="7"/>
     <w:lvlOverride w:ilvl="8"/>
   </w:num>
-  <w:num w:numId="19">
+  <w:num w:numId="19" w16cid:durableId="1144547971">
     <w:abstractNumId w:val="1"/>
   </w:num>
-  <w:num w:numId="20">
+  <w:num w:numId="20" w16cid:durableId="86463434">
     <w:abstractNumId w:val="8"/>
   </w:num>
-  <w:num w:numId="21">
+  <w:num w:numId="21" w16cid:durableId="2141612424">
     <w:abstractNumId w:val="5"/>
   </w:num>
-  <w:num w:numId="22">
+  <w:num w:numId="22" w16cid:durableId="1002514465">
     <w:abstractNumId w:val="17"/>
   </w:num>
-  <w:num w:numId="23">
+  <w:num w:numId="23" w16cid:durableId="721750534">
     <w:abstractNumId w:val="10"/>
   </w:num>
 </w:numbering>
 </file>
 
 <file path=word/styles.xml><?xml version="1.0" encoding="utf-8"?>
-<w:styles xmlns:mc="http://schemas.openxmlformats.org/markup-compatibility/2006" xmlns:r="http://schemas.openxmlformats.org/officeDocument/2006/relationships" xmlns:w="http://schemas.openxmlformats.org/wordprocessingml/2006/main" xmlns:w14="http://schemas.microsoft.com/office/word/2010/wordml" xmlns:w15="http://schemas.microsoft.com/office/word/2012/wordml" xmlns:w16cex="http://schemas.microsoft.com/office/word/2018/wordml/cex" xmlns:w16cid="http://schemas.microsoft.com/office/word/2016/wordml/cid" xmlns:w16="http://schemas.microsoft.com/office/word/2018/wordml" xmlns:w16sdtdh="http://schemas.microsoft.com/office/word/2020/wordml/sdtdatahash" xmlns:w16se="http://schemas.microsoft.com/office/word/2015/wordml/symex" mc:Ignorable="w14 w15 w16se w16cid w16 w16cex w16sdtdh">
+<w:styles xmlns:mc="http://schemas.openxmlformats.org/markup-compatibility/2006" xmlns:r="http://schemas.openxmlformats.org/officeDocument/2006/relationships" xmlns:w="http://schemas.openxmlformats.org/wordprocessingml/2006/main" xmlns:w14="http://schemas.microsoft.com/office/word/2010/wordml" xmlns:w15="http://schemas.microsoft.com/office/word/2012/wordml" xmlns:w16cex="http://schemas.microsoft.com/office/word/2018/wordml/cex" xmlns:w16cid="http://schemas.microsoft.com/office/word/2016/wordml/cid" xmlns:w16="http://schemas.microsoft.com/office/word/2018/wordml" xmlns:w16du="http://schemas.microsoft.com/office/word/2023/wordml/word16du" xmlns:w16sdtdh="http://schemas.microsoft.com/office/word/2020/wordml/sdtdatahash" xmlns:w16sdtfl="http://schemas.microsoft.com/office/word/2024/wordml/sdtformatlock" xmlns:w16se="http://schemas.microsoft.com/office/word/2015/wordml/symex" mc:Ignorable="w14 w15 w16se w16cid w16 w16cex w16sdtdh w16sdtfl w16du">
   <w:docDefaults>
     <w:rPrDefault>
       <w:rPr>
@@ -5272,7 +7837,6 @@
   <w:style w:type="character" w:default="1" w:styleId="Fuentedeprrafopredeter">
     <w:name w:val="Default Paragraph Font"/>
     <w:uiPriority w:val="1"/>
-    <w:semiHidden/>
     <w:unhideWhenUsed/>
   </w:style>
   <w:style w:type="table" w:default="1" w:styleId="Tablanormal">
@@ -5319,7 +7883,7 @@
       <w:szCs w:val="24"/>
     </w:rPr>
   </w:style>
-  <w:style w:type="character" w:styleId="Textoennegrita">
+  <w:style w:type="character" w:styleId="Fuerte">
     <w:name w:val="Strong"/>
     <w:qFormat/>
     <w:rsid w:val="003116BD"/>

</xml_diff>